<commit_message>
added notes in Word doc
</commit_message>
<xml_diff>
--- a/docs/ass2.docx
+++ b/docs/ass2.docx
@@ -34207,46 +34207,247 @@
         </w:rPr>
         <w:t xml:space="preserve"> </w:t>
       </w:r>
+    </w:p>
+    <w:p>
+      <w:pPr>
+        <w:widowControl/>
+        <w:bidi/>
+        <w:contextualSpacing/>
+        <w:rPr>
+          <w:rFonts w:cs="Arial"/>
+          <w:noProof/>
+          <w:color w:val="auto"/>
+        </w:rPr>
+      </w:pPr>
+    </w:p>
+    <w:p>
+      <w:pPr>
+        <w:widowControl/>
+        <w:bidi/>
+        <w:contextualSpacing/>
+        <w:rPr>
+          <w:rFonts w:cs="Arial"/>
+          <w:noProof/>
+          <w:color w:val="auto"/>
+          <w:rtl/>
+        </w:rPr>
+      </w:pPr>
+    </w:p>
+    <w:p>
+      <w:pPr>
+        <w:widowControl/>
+        <w:bidi/>
+        <w:contextualSpacing/>
+        <w:rPr>
+          <w:rFonts w:cs="Arial"/>
+          <w:b/>
+          <w:bCs/>
+          <w:i/>
+          <w:iCs/>
+          <w:noProof/>
+          <w:color w:val="FF0000"/>
+          <w:u w:val="single"/>
+        </w:rPr>
+      </w:pPr>
+      <w:r>
+        <w:rPr>
+          <w:rFonts w:cs="Arial" w:hint="cs"/>
+          <w:b/>
+          <w:bCs/>
+          <w:i/>
+          <w:iCs/>
+          <w:noProof/>
+          <w:color w:val="FF0000"/>
+          <w:u w:val="single"/>
+          <w:rtl/>
+        </w:rPr>
+        <w:t xml:space="preserve">**כאן יקום ויבנה תרשים </w:t>
+      </w:r>
+      <w:r>
+        <w:rPr>
+          <w:rFonts w:cs="Arial" w:hint="cs"/>
+          <w:b/>
+          <w:bCs/>
+          <w:i/>
+          <w:iCs/>
+          <w:noProof/>
+          <w:color w:val="FF0000"/>
+          <w:u w:val="single"/>
+        </w:rPr>
+        <w:t>UC</w:t>
+      </w:r>
+      <w:r>
+        <w:rPr>
+          <w:rFonts w:cs="Arial" w:hint="cs"/>
+          <w:b/>
+          <w:bCs/>
+          <w:i/>
+          <w:iCs/>
+          <w:noProof/>
+          <w:color w:val="FF0000"/>
+          <w:u w:val="single"/>
+          <w:rtl/>
+        </w:rPr>
+        <w:t xml:space="preserve"> של ה-</w:t>
+      </w:r>
+      <w:r>
+        <w:rPr>
+          <w:rFonts w:cs="Arial" w:hint="cs"/>
+          <w:b/>
+          <w:bCs/>
+          <w:i/>
+          <w:iCs/>
+          <w:noProof/>
+          <w:color w:val="FF0000"/>
+          <w:u w:val="single"/>
+        </w:rPr>
+        <w:t>UC</w:t>
+      </w:r>
+      <w:r>
+        <w:rPr>
+          <w:rFonts w:cs="Arial" w:hint="cs"/>
+          <w:b/>
+          <w:bCs/>
+          <w:i/>
+          <w:iCs/>
+          <w:noProof/>
+          <w:color w:val="FF0000"/>
+          <w:u w:val="single"/>
+          <w:rtl/>
+        </w:rPr>
+        <w:t xml:space="preserve"> הזה.</w:t>
+      </w:r>
+    </w:p>
+    <w:p>
+      <w:pPr>
+        <w:widowControl/>
+        <w:bidi/>
+        <w:contextualSpacing/>
+        <w:rPr>
+          <w:rFonts w:cs="Arial"/>
+          <w:b/>
+          <w:bCs/>
+          <w:i/>
+          <w:iCs/>
+          <w:noProof/>
+          <w:color w:val="auto"/>
+          <w:u w:val="single"/>
+        </w:rPr>
+      </w:pPr>
+    </w:p>
+    <w:p>
+      <w:pPr>
+        <w:widowControl/>
+        <w:bidi/>
+        <w:contextualSpacing/>
+        <w:rPr>
+          <w:rFonts w:cs="Arial"/>
+          <w:b/>
+          <w:bCs/>
+          <w:i/>
+          <w:iCs/>
+          <w:noProof/>
+          <w:color w:val="auto"/>
+          <w:u w:val="single"/>
+        </w:rPr>
+      </w:pPr>
+    </w:p>
+    <w:p>
+      <w:pPr>
+        <w:widowControl/>
+        <w:bidi/>
+        <w:contextualSpacing/>
+        <w:rPr>
+          <w:rFonts w:cs="Arial"/>
+          <w:noProof/>
+          <w:color w:val="auto"/>
+        </w:rPr>
+      </w:pPr>
+    </w:p>
+    <w:p>
+      <w:pPr>
+        <w:widowControl/>
+        <w:bidi/>
+        <w:contextualSpacing/>
+        <w:rPr>
+          <w:rFonts w:cs="Arial"/>
+          <w:b/>
+          <w:bCs/>
+          <w:i/>
+          <w:iCs/>
+          <w:noProof/>
+          <w:color w:val="FF0000"/>
+          <w:u w:val="single"/>
+        </w:rPr>
+      </w:pPr>
+      <w:r>
+        <w:rPr>
+          <w:rFonts w:cs="Arial" w:hint="cs"/>
+          <w:b/>
+          <w:bCs/>
+          <w:i/>
+          <w:iCs/>
+          <w:noProof/>
+          <w:color w:val="FF0000"/>
+          <w:u w:val="single"/>
+          <w:rtl/>
+        </w:rPr>
+        <w:t>**כאן יעלה ויבוא תיאור בדיקות קבלה של ה-</w:t>
+      </w:r>
+      <w:r>
+        <w:rPr>
+          <w:rFonts w:cs="Arial" w:hint="cs"/>
+          <w:b/>
+          <w:bCs/>
+          <w:i/>
+          <w:iCs/>
+          <w:noProof/>
+          <w:color w:val="FF0000"/>
+          <w:u w:val="single"/>
+        </w:rPr>
+        <w:t xml:space="preserve">UC </w:t>
+      </w:r>
+      <w:r>
+        <w:rPr>
+          <w:rFonts w:cs="Arial" w:hint="cs"/>
+          <w:b/>
+          <w:bCs/>
+          <w:i/>
+          <w:iCs/>
+          <w:noProof/>
+          <w:color w:val="FF0000"/>
+          <w:u w:val="single"/>
+          <w:rtl/>
+        </w:rPr>
+        <w:t xml:space="preserve"> הזה.</w:t>
+      </w:r>
+    </w:p>
+    <w:p>
+      <w:pPr>
+        <w:widowControl/>
+        <w:bidi/>
+        <w:contextualSpacing/>
+        <w:rPr>
+          <w:rFonts w:cs="Arial"/>
+          <w:noProof/>
+          <w:color w:val="auto"/>
+        </w:rPr>
+      </w:pPr>
+    </w:p>
+    <w:p>
+      <w:pPr>
+        <w:widowControl/>
+        <w:bidi/>
+        <w:contextualSpacing/>
+        <w:rPr>
+          <w:rFonts w:cs="Arial"/>
+          <w:noProof/>
+          <w:color w:val="auto"/>
+          <w:rtl/>
+        </w:rPr>
+      </w:pPr>
       <w:bookmarkStart w:id="1" w:name="_GoBack"/>
       <w:bookmarkEnd w:id="1"/>
-    </w:p>
-    <w:p>
-      <w:pPr>
-        <w:widowControl/>
-        <w:bidi/>
-        <w:contextualSpacing/>
-        <w:rPr>
-          <w:rFonts w:cs="Arial"/>
-          <w:noProof/>
-          <w:color w:val="auto"/>
-        </w:rPr>
-      </w:pPr>
-    </w:p>
-    <w:p>
-      <w:pPr>
-        <w:widowControl/>
-        <w:bidi/>
-        <w:contextualSpacing/>
-        <w:rPr>
-          <w:rFonts w:cs="Arial"/>
-          <w:noProof/>
-          <w:color w:val="auto"/>
-          <w:rtl/>
-        </w:rPr>
-      </w:pPr>
-    </w:p>
-    <w:p>
-      <w:pPr>
-        <w:widowControl/>
-        <w:bidi/>
-        <w:contextualSpacing/>
-        <w:rPr>
-          <w:rFonts w:cs="Arial"/>
-          <w:noProof/>
-          <w:color w:val="auto"/>
-          <w:rtl/>
-        </w:rPr>
-      </w:pPr>
     </w:p>
     <w:p>
       <w:pPr>
@@ -34967,7 +35168,7 @@
       <w:rPr>
         <w:noProof/>
       </w:rPr>
-      <w:t>52</w:t>
+      <w:t>40</w:t>
     </w:r>
     <w:r>
       <w:fldChar w:fldCharType="end"/>
@@ -42079,7 +42280,7 @@
 </file>
 
 <file path=customXml/itemProps1.xml><?xml version="1.0" encoding="utf-8"?>
-<ds:datastoreItem xmlns:ds="http://schemas.openxmlformats.org/officeDocument/2006/customXml" ds:itemID="{684B360A-5A1A-4816-B5BD-9AD2B9067418}">
+<ds:datastoreItem xmlns:ds="http://schemas.openxmlformats.org/officeDocument/2006/customXml" ds:itemID="{0A7AE823-B72E-4B50-AC0A-E8EF40329230}">
   <ds:schemaRefs>
     <ds:schemaRef ds:uri="http://schemas.openxmlformats.org/officeDocument/2006/bibliography"/>
   </ds:schemaRefs>

</xml_diff>

<commit_message>
edition to ass2 docx
</commit_message>
<xml_diff>
--- a/docs/ass2.docx
+++ b/docs/ass2.docx
@@ -1653,7 +1653,7 @@
         <w:spacing w:after="0"/>
         <w:ind w:left="720"/>
         <w:rPr>
-          <w:rFonts w:asciiTheme="minorBidi" w:hAnsiTheme="minorBidi" w:cstheme="minorBidi"/>
+          <w:rFonts w:asciiTheme="minorBidi" w:hAnsiTheme="minorBidi" w:cstheme="minorBidi" w:hint="cs"/>
           <w:sz w:val="24"/>
           <w:szCs w:val="24"/>
           <w:rtl/>
@@ -5378,12 +5378,13 @@
       <w:pPr>
         <w:bidi/>
         <w:rPr>
-          <w:rFonts w:asciiTheme="minorBidi" w:hAnsiTheme="minorBidi" w:cstheme="minorBidi"/>
+          <w:rFonts w:asciiTheme="minorBidi" w:hAnsiTheme="minorBidi" w:cstheme="minorBidi" w:hint="cs"/>
           <w:bCs/>
           <w:i/>
           <w:sz w:val="24"/>
           <w:szCs w:val="24"/>
           <w:u w:val="single"/>
+          <w:rtl/>
         </w:rPr>
       </w:pPr>
       <w:r>
@@ -14602,7 +14603,7 @@
         <w:bidi/>
         <w:spacing w:after="0" w:line="240" w:lineRule="auto"/>
         <w:rPr>
-          <w:rFonts w:asciiTheme="minorBidi" w:hAnsiTheme="minorBidi" w:cstheme="minorBidi"/>
+          <w:rFonts w:asciiTheme="minorBidi" w:hAnsiTheme="minorBidi" w:cstheme="minorBidi" w:hint="cs"/>
           <w:sz w:val="24"/>
           <w:szCs w:val="24"/>
         </w:rPr>
@@ -15757,7 +15758,7 @@
         <w:bidi/>
         <w:spacing w:after="0" w:line="240" w:lineRule="auto"/>
         <w:rPr>
-          <w:rFonts w:asciiTheme="minorBidi" w:hAnsiTheme="minorBidi" w:cstheme="minorBidi"/>
+          <w:rFonts w:asciiTheme="minorBidi" w:hAnsiTheme="minorBidi" w:cstheme="minorBidi" w:hint="cs"/>
           <w:bCs/>
           <w:sz w:val="24"/>
           <w:szCs w:val="24"/>
@@ -15851,7 +15852,7 @@
     </w:p>
     <w:p>
       <w:pPr>
-        <w:pStyle w:val="ListParagraph"/>
+        <w:pStyle w:val="a5"/>
         <w:numPr>
           <w:ilvl w:val="1"/>
           <w:numId w:val="61"/>
@@ -16430,7 +16431,7 @@
           <w:noProof/>
         </w:rPr>
         <w:pict>
-          <v:shape id="_x0000_i1026" type="#_x0000_t75" style="width:6in;height:223.2pt">
+          <v:shape id="_x0000_i1026" type="#_x0000_t75" style="width:6in;height:222.9pt">
             <v:imagedata r:id="rId14" o:title="Spectate active game (5)"/>
           </v:shape>
         </w:pict>
@@ -18132,8 +18133,9 @@
       <w:pPr>
         <w:bidi/>
         <w:rPr>
-          <w:rFonts w:asciiTheme="minorBidi" w:hAnsiTheme="minorBidi" w:cstheme="minorBidi"/>
+          <w:rFonts w:asciiTheme="minorBidi" w:hAnsiTheme="minorBidi" w:cstheme="minorBidi" w:hint="cs"/>
           <w:b/>
+          <w:rtl/>
         </w:rPr>
       </w:pPr>
       <w:r>
@@ -18274,7 +18276,7 @@
         <w:spacing w:after="0"/>
         <w:ind w:left="720"/>
         <w:rPr>
-          <w:rFonts w:asciiTheme="minorBidi" w:hAnsiTheme="minorBidi" w:cstheme="minorBidi"/>
+          <w:rFonts w:asciiTheme="minorBidi" w:hAnsiTheme="minorBidi" w:cstheme="minorBidi" w:hint="cs"/>
           <w:b/>
           <w:color w:val="FF0000"/>
           <w:sz w:val="24"/>
@@ -18296,8 +18298,6 @@
           <w:rtl/>
         </w:rPr>
       </w:pPr>
-      <w:bookmarkStart w:id="1" w:name="_GoBack"/>
-      <w:bookmarkEnd w:id="1"/>
     </w:p>
     <w:p>
       <w:pPr>
@@ -19183,11 +19183,12 @@
       <w:pPr>
         <w:bidi/>
         <w:rPr>
-          <w:rFonts w:asciiTheme="minorBidi" w:hAnsiTheme="minorBidi" w:cstheme="minorBidi"/>
+          <w:rFonts w:asciiTheme="minorBidi" w:hAnsiTheme="minorBidi" w:cstheme="minorBidi" w:hint="cs"/>
           <w:bCs/>
           <w:sz w:val="24"/>
           <w:szCs w:val="24"/>
           <w:u w:val="single"/>
+          <w:rtl/>
         </w:rPr>
       </w:pPr>
       <w:r>
@@ -19403,7 +19404,7 @@
     </w:p>
     <w:p>
       <w:pPr>
-        <w:pStyle w:val="ListParagraph"/>
+        <w:pStyle w:val="a5"/>
         <w:numPr>
           <w:ilvl w:val="1"/>
           <w:numId w:val="58"/>
@@ -19500,7 +19501,7 @@
     </w:p>
     <w:p>
       <w:pPr>
-        <w:pStyle w:val="ListParagraph"/>
+        <w:pStyle w:val="a5"/>
         <w:numPr>
           <w:ilvl w:val="1"/>
           <w:numId w:val="58"/>
@@ -19617,7 +19618,7 @@
           <w:szCs w:val="24"/>
         </w:rPr>
         <w:pict>
-          <v:shape id="_x0000_i1027" type="#_x0000_t75" style="width:388.8pt;height:223.2pt">
+          <v:shape id="_x0000_i1027" type="#_x0000_t75" style="width:388.8pt;height:223.5pt">
             <v:imagedata r:id="rId15" o:title="jj"/>
           </v:shape>
         </w:pict>
@@ -21146,8 +21147,8 @@
         </w:rPr>
         <w:t xml:space="preserve"> game: </w:t>
       </w:r>
-      <w:bookmarkStart w:id="2" w:name="OLE_LINK1"/>
-      <w:bookmarkStart w:id="3" w:name="OLE_LINK2"/>
+      <w:bookmarkStart w:id="1" w:name="OLE_LINK1"/>
+      <w:bookmarkStart w:id="2" w:name="OLE_LINK2"/>
       <w:r>
         <w:rPr>
           <w:rFonts w:cs="Arial"/>
@@ -21160,8 +21161,8 @@
         </w:rPr>
         <w:t>placing blind bets for players</w:t>
       </w:r>
+      <w:bookmarkEnd w:id="1"/>
       <w:bookmarkEnd w:id="2"/>
-      <w:bookmarkEnd w:id="3"/>
     </w:p>
     <w:p>
       <w:pPr>
@@ -22695,7 +22696,7 @@
     </w:p>
     <w:p>
       <w:pPr>
-        <w:pStyle w:val="ListParagraph"/>
+        <w:pStyle w:val="a5"/>
         <w:widowControl/>
         <w:numPr>
           <w:ilvl w:val="1"/>
@@ -24165,7 +24166,7 @@
     </w:p>
     <w:p>
       <w:pPr>
-        <w:pStyle w:val="ListParagraph"/>
+        <w:pStyle w:val="a5"/>
         <w:widowControl/>
         <w:numPr>
           <w:ilvl w:val="0"/>
@@ -24230,7 +24231,7 @@
     </w:p>
     <w:p>
       <w:pPr>
-        <w:pStyle w:val="ListParagraph"/>
+        <w:pStyle w:val="a5"/>
         <w:widowControl/>
         <w:numPr>
           <w:ilvl w:val="0"/>
@@ -24274,7 +24275,7 @@
     </w:p>
     <w:p>
       <w:pPr>
-        <w:pStyle w:val="ListParagraph"/>
+        <w:pStyle w:val="a5"/>
         <w:widowControl/>
         <w:numPr>
           <w:ilvl w:val="1"/>
@@ -24343,7 +24344,7 @@
     </w:p>
     <w:p>
       <w:pPr>
-        <w:pStyle w:val="ListParagraph"/>
+        <w:pStyle w:val="a5"/>
         <w:widowControl/>
         <w:numPr>
           <w:ilvl w:val="0"/>
@@ -24377,7 +24378,7 @@
     </w:p>
     <w:p>
       <w:pPr>
-        <w:pStyle w:val="ListParagraph"/>
+        <w:pStyle w:val="a5"/>
         <w:widowControl/>
         <w:numPr>
           <w:ilvl w:val="1"/>
@@ -24446,7 +24447,7 @@
     </w:p>
     <w:p>
       <w:pPr>
-        <w:pStyle w:val="ListParagraph"/>
+        <w:pStyle w:val="a5"/>
         <w:widowControl/>
         <w:numPr>
           <w:ilvl w:val="0"/>
@@ -24481,7 +24482,7 @@
     </w:p>
     <w:p>
       <w:pPr>
-        <w:pStyle w:val="ListParagraph"/>
+        <w:pStyle w:val="a5"/>
         <w:widowControl/>
         <w:numPr>
           <w:ilvl w:val="1"/>
@@ -25354,7 +25355,7 @@
     </w:p>
     <w:p>
       <w:pPr>
-        <w:pStyle w:val="ListParagraph"/>
+        <w:pStyle w:val="a5"/>
         <w:widowControl/>
         <w:numPr>
           <w:ilvl w:val="0"/>
@@ -25419,7 +25420,7 @@
     </w:p>
     <w:p>
       <w:pPr>
-        <w:pStyle w:val="ListParagraph"/>
+        <w:pStyle w:val="a5"/>
         <w:widowControl/>
         <w:numPr>
           <w:ilvl w:val="0"/>
@@ -25463,7 +25464,7 @@
     </w:p>
     <w:p>
       <w:pPr>
-        <w:pStyle w:val="ListParagraph"/>
+        <w:pStyle w:val="a5"/>
         <w:widowControl/>
         <w:numPr>
           <w:ilvl w:val="1"/>
@@ -25532,7 +25533,7 @@
     </w:p>
     <w:p>
       <w:pPr>
-        <w:pStyle w:val="ListParagraph"/>
+        <w:pStyle w:val="a5"/>
         <w:widowControl/>
         <w:numPr>
           <w:ilvl w:val="0"/>
@@ -25566,7 +25567,7 @@
     </w:p>
     <w:p>
       <w:pPr>
-        <w:pStyle w:val="ListParagraph"/>
+        <w:pStyle w:val="a5"/>
         <w:widowControl/>
         <w:numPr>
           <w:ilvl w:val="1"/>
@@ -25635,7 +25636,7 @@
     </w:p>
     <w:p>
       <w:pPr>
-        <w:pStyle w:val="ListParagraph"/>
+        <w:pStyle w:val="a5"/>
         <w:widowControl/>
         <w:numPr>
           <w:ilvl w:val="0"/>
@@ -25670,7 +25671,7 @@
     </w:p>
     <w:p>
       <w:pPr>
-        <w:pStyle w:val="ListParagraph"/>
+        <w:pStyle w:val="a5"/>
         <w:widowControl/>
         <w:numPr>
           <w:ilvl w:val="1"/>
@@ -27030,7 +27031,7 @@
     </w:p>
     <w:p>
       <w:pPr>
-        <w:pStyle w:val="ListParagraph"/>
+        <w:pStyle w:val="a5"/>
         <w:widowControl/>
         <w:numPr>
           <w:ilvl w:val="0"/>
@@ -27105,7 +27106,7 @@
     </w:p>
     <w:p>
       <w:pPr>
-        <w:pStyle w:val="ListParagraph"/>
+        <w:pStyle w:val="a5"/>
         <w:widowControl/>
         <w:numPr>
           <w:ilvl w:val="0"/>
@@ -27149,7 +27150,7 @@
     </w:p>
     <w:p>
       <w:pPr>
-        <w:pStyle w:val="ListParagraph"/>
+        <w:pStyle w:val="a5"/>
         <w:widowControl/>
         <w:numPr>
           <w:ilvl w:val="1"/>
@@ -27218,7 +27219,7 @@
     </w:p>
     <w:p>
       <w:pPr>
-        <w:pStyle w:val="ListParagraph"/>
+        <w:pStyle w:val="a5"/>
         <w:widowControl/>
         <w:numPr>
           <w:ilvl w:val="0"/>
@@ -27252,7 +27253,7 @@
     </w:p>
     <w:p>
       <w:pPr>
-        <w:pStyle w:val="ListParagraph"/>
+        <w:pStyle w:val="a5"/>
         <w:widowControl/>
         <w:numPr>
           <w:ilvl w:val="1"/>
@@ -27321,7 +27322,7 @@
     </w:p>
     <w:p>
       <w:pPr>
-        <w:pStyle w:val="ListParagraph"/>
+        <w:pStyle w:val="a5"/>
         <w:widowControl/>
         <w:numPr>
           <w:ilvl w:val="0"/>
@@ -27356,7 +27357,7 @@
     </w:p>
     <w:p>
       <w:pPr>
-        <w:pStyle w:val="ListParagraph"/>
+        <w:pStyle w:val="a5"/>
         <w:widowControl/>
         <w:numPr>
           <w:ilvl w:val="1"/>
@@ -28342,7 +28343,7 @@
     </w:p>
     <w:p>
       <w:pPr>
-        <w:pStyle w:val="ListParagraph"/>
+        <w:pStyle w:val="a5"/>
         <w:widowControl/>
         <w:numPr>
           <w:ilvl w:val="0"/>
@@ -28419,7 +28420,7 @@
     </w:p>
     <w:p>
       <w:pPr>
-        <w:pStyle w:val="ListParagraph"/>
+        <w:pStyle w:val="a5"/>
         <w:widowControl/>
         <w:numPr>
           <w:ilvl w:val="0"/>
@@ -28463,7 +28464,7 @@
     </w:p>
     <w:p>
       <w:pPr>
-        <w:pStyle w:val="ListParagraph"/>
+        <w:pStyle w:val="a5"/>
         <w:widowControl/>
         <w:numPr>
           <w:ilvl w:val="1"/>
@@ -28550,7 +28551,7 @@
     </w:p>
     <w:p>
       <w:pPr>
-        <w:pStyle w:val="ListParagraph"/>
+        <w:pStyle w:val="a5"/>
         <w:widowControl/>
         <w:numPr>
           <w:ilvl w:val="0"/>
@@ -28584,7 +28585,7 @@
     </w:p>
     <w:p>
       <w:pPr>
-        <w:pStyle w:val="ListParagraph"/>
+        <w:pStyle w:val="a5"/>
         <w:widowControl/>
         <w:numPr>
           <w:ilvl w:val="1"/>
@@ -28653,7 +28654,7 @@
     </w:p>
     <w:p>
       <w:pPr>
-        <w:pStyle w:val="ListParagraph"/>
+        <w:pStyle w:val="a5"/>
         <w:widowControl/>
         <w:numPr>
           <w:ilvl w:val="1"/>
@@ -28714,7 +28715,7 @@
     </w:p>
     <w:p>
       <w:pPr>
-        <w:pStyle w:val="ListParagraph"/>
+        <w:pStyle w:val="a5"/>
         <w:widowControl/>
         <w:numPr>
           <w:ilvl w:val="0"/>
@@ -28749,7 +28750,7 @@
     </w:p>
     <w:p>
       <w:pPr>
-        <w:pStyle w:val="ListParagraph"/>
+        <w:pStyle w:val="a5"/>
         <w:widowControl/>
         <w:numPr>
           <w:ilvl w:val="1"/>
@@ -28784,7 +28785,7 @@
     </w:p>
     <w:p>
       <w:pPr>
-        <w:pStyle w:val="ListParagraph"/>
+        <w:pStyle w:val="a5"/>
         <w:widowControl/>
         <w:bidi/>
         <w:ind w:left="792"/>
@@ -29674,7 +29675,7 @@
     </w:p>
     <w:p>
       <w:pPr>
-        <w:pStyle w:val="ListParagraph"/>
+        <w:pStyle w:val="a5"/>
         <w:numPr>
           <w:ilvl w:val="0"/>
           <w:numId w:val="65"/>
@@ -29727,7 +29728,7 @@
     </w:p>
     <w:p>
       <w:pPr>
-        <w:pStyle w:val="ListParagraph"/>
+        <w:pStyle w:val="a5"/>
         <w:widowControl/>
         <w:numPr>
           <w:ilvl w:val="0"/>
@@ -29771,7 +29772,7 @@
     </w:p>
     <w:p>
       <w:pPr>
-        <w:pStyle w:val="ListParagraph"/>
+        <w:pStyle w:val="a5"/>
         <w:widowControl/>
         <w:numPr>
           <w:ilvl w:val="1"/>
@@ -29813,7 +29814,7 @@
     </w:p>
     <w:p>
       <w:pPr>
-        <w:pStyle w:val="ListParagraph"/>
+        <w:pStyle w:val="a5"/>
         <w:widowControl/>
         <w:bidi/>
         <w:ind w:left="792"/>
@@ -29979,8 +29980,8 @@
         <w:lastRenderedPageBreak/>
         <w:t xml:space="preserve">The system </w:t>
       </w:r>
-      <w:bookmarkStart w:id="4" w:name="OLE_LINK3"/>
-      <w:bookmarkStart w:id="5" w:name="OLE_LINK4"/>
+      <w:bookmarkStart w:id="3" w:name="OLE_LINK3"/>
+      <w:bookmarkStart w:id="4" w:name="OLE_LINK4"/>
       <w:r>
         <w:rPr>
           <w:rFonts w:asciiTheme="minorBidi" w:hAnsiTheme="minorBidi" w:cstheme="minorBidi"/>
@@ -30022,8 +30023,8 @@
         </w:rPr>
         <w:t xml:space="preserve"> </w:t>
       </w:r>
+      <w:bookmarkEnd w:id="3"/>
       <w:bookmarkEnd w:id="4"/>
-      <w:bookmarkEnd w:id="5"/>
       <w:r>
         <w:rPr>
           <w:rFonts w:asciiTheme="minorBidi" w:hAnsiTheme="minorBidi" w:cstheme="minorBidi"/>
@@ -31049,7 +31050,7 @@
     </w:p>
     <w:p>
       <w:pPr>
-        <w:pStyle w:val="ListParagraph"/>
+        <w:pStyle w:val="a5"/>
         <w:numPr>
           <w:ilvl w:val="0"/>
           <w:numId w:val="66"/>
@@ -31118,7 +31119,7 @@
     </w:p>
     <w:p>
       <w:pPr>
-        <w:pStyle w:val="ListParagraph"/>
+        <w:pStyle w:val="a5"/>
         <w:widowControl/>
         <w:numPr>
           <w:ilvl w:val="0"/>
@@ -31162,7 +31163,7 @@
     </w:p>
     <w:p>
       <w:pPr>
-        <w:pStyle w:val="ListParagraph"/>
+        <w:pStyle w:val="a5"/>
         <w:widowControl/>
         <w:numPr>
           <w:ilvl w:val="1"/>
@@ -31276,7 +31277,7 @@
     </w:p>
     <w:p>
       <w:pPr>
-        <w:pStyle w:val="ListParagraph"/>
+        <w:pStyle w:val="a5"/>
         <w:widowControl/>
         <w:numPr>
           <w:ilvl w:val="0"/>
@@ -31310,7 +31311,7 @@
     </w:p>
     <w:p>
       <w:pPr>
-        <w:pStyle w:val="ListParagraph"/>
+        <w:pStyle w:val="a5"/>
         <w:widowControl/>
         <w:numPr>
           <w:ilvl w:val="1"/>
@@ -31388,7 +31389,7 @@
     </w:p>
     <w:p>
       <w:pPr>
-        <w:pStyle w:val="ListParagraph"/>
+        <w:pStyle w:val="a5"/>
         <w:widowControl/>
         <w:numPr>
           <w:ilvl w:val="1"/>
@@ -32156,7 +32157,7 @@
     </w:p>
     <w:p>
       <w:pPr>
-        <w:pStyle w:val="ListParagraph"/>
+        <w:pStyle w:val="a5"/>
         <w:numPr>
           <w:ilvl w:val="0"/>
           <w:numId w:val="67"/>
@@ -32225,7 +32226,7 @@
     </w:p>
     <w:p>
       <w:pPr>
-        <w:pStyle w:val="ListParagraph"/>
+        <w:pStyle w:val="a5"/>
         <w:widowControl/>
         <w:numPr>
           <w:ilvl w:val="0"/>
@@ -32269,7 +32270,7 @@
     </w:p>
     <w:p>
       <w:pPr>
-        <w:pStyle w:val="ListParagraph"/>
+        <w:pStyle w:val="a5"/>
         <w:widowControl/>
         <w:numPr>
           <w:ilvl w:val="1"/>
@@ -32321,7 +32322,7 @@
     </w:p>
     <w:p>
       <w:pPr>
-        <w:pStyle w:val="ListParagraph"/>
+        <w:pStyle w:val="a5"/>
         <w:widowControl/>
         <w:numPr>
           <w:ilvl w:val="0"/>
@@ -32355,7 +32356,7 @@
     </w:p>
     <w:p>
       <w:pPr>
-        <w:pStyle w:val="ListParagraph"/>
+        <w:pStyle w:val="a5"/>
         <w:widowControl/>
         <w:numPr>
           <w:ilvl w:val="1"/>
@@ -32407,7 +32408,7 @@
     </w:p>
     <w:p>
       <w:pPr>
-        <w:pStyle w:val="ListParagraph"/>
+        <w:pStyle w:val="a5"/>
         <w:widowControl/>
         <w:numPr>
           <w:ilvl w:val="1"/>
@@ -32506,6 +32507,1157 @@
           <w:rtl/>
         </w:rPr>
       </w:pPr>
+    </w:p>
+    <w:p>
+      <w:pPr>
+        <w:widowControl/>
+        <w:bidi/>
+        <w:contextualSpacing/>
+        <w:rPr>
+          <w:rFonts w:cs="Arial"/>
+          <w:noProof/>
+          <w:color w:val="auto"/>
+          <w:rtl/>
+        </w:rPr>
+      </w:pPr>
+    </w:p>
+    <w:p>
+      <w:pPr>
+        <w:widowControl/>
+        <w:bidi/>
+        <w:contextualSpacing/>
+        <w:rPr>
+          <w:rFonts w:cs="Arial"/>
+          <w:noProof/>
+          <w:color w:val="auto"/>
+          <w:rtl/>
+        </w:rPr>
+      </w:pPr>
+    </w:p>
+    <w:p>
+      <w:pPr>
+        <w:widowControl/>
+        <w:bidi/>
+        <w:contextualSpacing/>
+        <w:rPr>
+          <w:rFonts w:cs="Arial"/>
+          <w:noProof/>
+          <w:color w:val="auto"/>
+          <w:rtl/>
+        </w:rPr>
+      </w:pPr>
+    </w:p>
+    <w:p>
+      <w:pPr>
+        <w:widowControl/>
+        <w:bidi/>
+        <w:contextualSpacing/>
+        <w:rPr>
+          <w:rFonts w:cs="Arial"/>
+          <w:noProof/>
+          <w:color w:val="auto"/>
+          <w:rtl/>
+        </w:rPr>
+      </w:pPr>
+    </w:p>
+    <w:p>
+      <w:pPr>
+        <w:widowControl/>
+        <w:bidi/>
+        <w:contextualSpacing/>
+        <w:rPr>
+          <w:rFonts w:cs="Arial"/>
+          <w:noProof/>
+          <w:color w:val="auto"/>
+          <w:rtl/>
+        </w:rPr>
+      </w:pPr>
+    </w:p>
+    <w:p>
+      <w:pPr>
+        <w:widowControl/>
+        <w:bidi/>
+        <w:contextualSpacing/>
+        <w:rPr>
+          <w:rFonts w:cs="Arial"/>
+          <w:noProof/>
+          <w:color w:val="auto"/>
+          <w:rtl/>
+        </w:rPr>
+      </w:pPr>
+    </w:p>
+    <w:p>
+      <w:pPr>
+        <w:widowControl/>
+        <w:bidi/>
+        <w:contextualSpacing/>
+        <w:rPr>
+          <w:rFonts w:cs="Arial"/>
+          <w:noProof/>
+          <w:color w:val="auto"/>
+          <w:rtl/>
+        </w:rPr>
+      </w:pPr>
+    </w:p>
+    <w:p>
+      <w:pPr>
+        <w:widowControl/>
+        <w:bidi/>
+        <w:contextualSpacing/>
+        <w:rPr>
+          <w:rFonts w:cs="Arial"/>
+          <w:noProof/>
+          <w:color w:val="auto"/>
+          <w:rtl/>
+        </w:rPr>
+      </w:pPr>
+    </w:p>
+    <w:p>
+      <w:pPr>
+        <w:widowControl/>
+        <w:bidi/>
+        <w:contextualSpacing/>
+        <w:rPr>
+          <w:rFonts w:cs="Arial"/>
+          <w:noProof/>
+          <w:color w:val="auto"/>
+          <w:rtl/>
+        </w:rPr>
+      </w:pPr>
+    </w:p>
+    <w:p>
+      <w:pPr>
+        <w:widowControl/>
+        <w:bidi/>
+        <w:contextualSpacing/>
+        <w:rPr>
+          <w:rFonts w:cs="Arial"/>
+          <w:noProof/>
+          <w:color w:val="auto"/>
+          <w:rtl/>
+        </w:rPr>
+      </w:pPr>
+    </w:p>
+    <w:p>
+      <w:pPr>
+        <w:widowControl/>
+        <w:bidi/>
+        <w:contextualSpacing/>
+        <w:rPr>
+          <w:rFonts w:cs="Arial"/>
+          <w:noProof/>
+          <w:color w:val="auto"/>
+          <w:rtl/>
+        </w:rPr>
+      </w:pPr>
+    </w:p>
+    <w:p>
+      <w:pPr>
+        <w:widowControl/>
+        <w:bidi/>
+        <w:contextualSpacing/>
+        <w:rPr>
+          <w:rFonts w:cs="Arial"/>
+          <w:noProof/>
+          <w:color w:val="auto"/>
+          <w:rtl/>
+        </w:rPr>
+      </w:pPr>
+    </w:p>
+    <w:p>
+      <w:pPr>
+        <w:widowControl/>
+        <w:bidi/>
+        <w:contextualSpacing/>
+        <w:rPr>
+          <w:rFonts w:cs="Arial"/>
+          <w:noProof/>
+          <w:color w:val="auto"/>
+          <w:rtl/>
+        </w:rPr>
+      </w:pPr>
+    </w:p>
+    <w:p>
+      <w:pPr>
+        <w:widowControl/>
+        <w:bidi/>
+        <w:contextualSpacing/>
+        <w:rPr>
+          <w:rFonts w:cs="Arial"/>
+          <w:noProof/>
+          <w:color w:val="auto"/>
+          <w:rtl/>
+        </w:rPr>
+      </w:pPr>
+    </w:p>
+    <w:p>
+      <w:pPr>
+        <w:widowControl/>
+        <w:bidi/>
+        <w:contextualSpacing/>
+        <w:rPr>
+          <w:rFonts w:cs="Arial"/>
+          <w:noProof/>
+          <w:color w:val="auto"/>
+          <w:rtl/>
+        </w:rPr>
+      </w:pPr>
+    </w:p>
+    <w:p>
+      <w:pPr>
+        <w:widowControl/>
+        <w:bidi/>
+        <w:contextualSpacing/>
+        <w:rPr>
+          <w:rFonts w:cs="Arial"/>
+          <w:noProof/>
+          <w:color w:val="auto"/>
+          <w:rtl/>
+        </w:rPr>
+      </w:pPr>
+    </w:p>
+    <w:p>
+      <w:pPr>
+        <w:widowControl/>
+        <w:bidi/>
+        <w:contextualSpacing/>
+        <w:rPr>
+          <w:rFonts w:cs="Arial"/>
+          <w:noProof/>
+          <w:color w:val="auto"/>
+          <w:rtl/>
+        </w:rPr>
+      </w:pPr>
+    </w:p>
+    <w:p>
+      <w:pPr>
+        <w:widowControl/>
+        <w:bidi/>
+        <w:contextualSpacing/>
+        <w:rPr>
+          <w:rFonts w:cs="Arial"/>
+          <w:noProof/>
+          <w:color w:val="auto"/>
+          <w:rtl/>
+        </w:rPr>
+      </w:pPr>
+    </w:p>
+    <w:p>
+      <w:pPr>
+        <w:widowControl/>
+        <w:bidi/>
+        <w:contextualSpacing/>
+        <w:rPr>
+          <w:rFonts w:cs="Arial"/>
+          <w:noProof/>
+          <w:color w:val="auto"/>
+          <w:rtl/>
+        </w:rPr>
+      </w:pPr>
+    </w:p>
+    <w:p>
+      <w:pPr>
+        <w:widowControl/>
+        <w:bidi/>
+        <w:contextualSpacing/>
+        <w:rPr>
+          <w:rFonts w:cs="Arial" w:hint="cs"/>
+          <w:noProof/>
+          <w:color w:val="auto"/>
+          <w:rtl/>
+        </w:rPr>
+      </w:pPr>
+    </w:p>
+    <w:p>
+      <w:pPr>
+        <w:bidi/>
+        <w:rPr>
+          <w:rFonts w:asciiTheme="minorBidi" w:hAnsiTheme="minorBidi" w:cstheme="minorBidi" w:hint="cs"/>
+          <w:bCs/>
+          <w:color w:val="FF0000"/>
+          <w:sz w:val="52"/>
+          <w:szCs w:val="52"/>
+          <w:u w:val="single"/>
+          <w:rtl/>
+        </w:rPr>
+      </w:pPr>
+      <w:r>
+        <w:rPr>
+          <w:color w:val="FF0000"/>
+          <w:sz w:val="52"/>
+          <w:szCs w:val="52"/>
+        </w:rPr>
+        <w:lastRenderedPageBreak/>
+        <w:t>Leaderboards</w:t>
+      </w:r>
+    </w:p>
+    <w:p>
+      <w:pPr>
+        <w:bidi/>
+        <w:rPr>
+          <w:rFonts w:asciiTheme="minorBidi" w:hAnsiTheme="minorBidi" w:cstheme="minorBidi" w:hint="cs"/>
+          <w:bCs/>
+          <w:sz w:val="24"/>
+          <w:szCs w:val="24"/>
+          <w:u w:val="single"/>
+          <w:rtl/>
+        </w:rPr>
+      </w:pPr>
+      <w:r>
+        <w:rPr>
+          <w:rFonts w:asciiTheme="minorBidi" w:hAnsiTheme="minorBidi" w:cstheme="minorBidi"/>
+          <w:bCs/>
+          <w:sz w:val="24"/>
+          <w:szCs w:val="24"/>
+          <w:u w:val="single"/>
+          <w:rtl/>
+        </w:rPr>
+        <w:t>תרחיש בדיקות קבלה:</w:t>
+      </w:r>
+    </w:p>
+    <w:p>
+      <w:pPr>
+        <w:numPr>
+          <w:ilvl w:val="0"/>
+          <w:numId w:val="69"/>
+        </w:numPr>
+        <w:bidi/>
+        <w:spacing w:after="0"/>
+        <w:contextualSpacing/>
+        <w:rPr>
+          <w:rFonts w:asciiTheme="minorBidi" w:hAnsiTheme="minorBidi" w:cstheme="minorBidi"/>
+          <w:sz w:val="24"/>
+          <w:szCs w:val="24"/>
+        </w:rPr>
+      </w:pPr>
+      <w:r>
+        <w:rPr>
+          <w:rFonts w:asciiTheme="minorBidi" w:hAnsiTheme="minorBidi" w:cstheme="minorBidi"/>
+          <w:sz w:val="24"/>
+          <w:szCs w:val="24"/>
+          <w:u w:val="single"/>
+        </w:rPr>
+        <w:t>Use case</w:t>
+      </w:r>
+      <w:r>
+        <w:rPr>
+          <w:rFonts w:asciiTheme="minorBidi" w:hAnsiTheme="minorBidi" w:cstheme="minorBidi" w:hint="cs"/>
+          <w:sz w:val="24"/>
+          <w:szCs w:val="24"/>
+          <w:u w:val="single"/>
+          <w:rtl/>
+        </w:rPr>
+        <w:t>:</w:t>
+      </w:r>
+      <w:r>
+        <w:rPr>
+          <w:rFonts w:asciiTheme="minorBidi" w:hAnsiTheme="minorBidi" w:cstheme="minorBidi" w:hint="cs"/>
+          <w:sz w:val="24"/>
+          <w:szCs w:val="24"/>
+          <w:rtl/>
+        </w:rPr>
+        <w:t xml:space="preserve"> הצגת </w:t>
+      </w:r>
+      <w:r>
+        <w:rPr>
+          <w:rFonts w:asciiTheme="minorBidi" w:hAnsiTheme="minorBidi" w:cstheme="minorBidi" w:hint="cs"/>
+          <w:sz w:val="24"/>
+          <w:szCs w:val="24"/>
+          <w:rtl/>
+        </w:rPr>
+        <w:t>רשימת</w:t>
+      </w:r>
+      <w:r>
+        <w:rPr>
+          <w:rFonts w:asciiTheme="minorBidi" w:hAnsiTheme="minorBidi" w:cstheme="minorBidi" w:hint="cs"/>
+          <w:sz w:val="24"/>
+          <w:szCs w:val="24"/>
+          <w:rtl/>
+        </w:rPr>
+        <w:t xml:space="preserve"> 20 השחקנים המובילים </w:t>
+      </w:r>
+      <w:r>
+        <w:rPr>
+          <w:rFonts w:asciiTheme="minorBidi" w:hAnsiTheme="minorBidi" w:cstheme="minorBidi" w:hint="cs"/>
+          <w:sz w:val="24"/>
+          <w:szCs w:val="24"/>
+          <w:rtl/>
+        </w:rPr>
+        <w:t xml:space="preserve">ממוינים </w:t>
+      </w:r>
+      <w:r>
+        <w:rPr>
+          <w:rFonts w:asciiTheme="minorBidi" w:hAnsiTheme="minorBidi" w:cstheme="minorBidi" w:hint="cs"/>
+          <w:sz w:val="24"/>
+          <w:szCs w:val="24"/>
+          <w:rtl/>
+        </w:rPr>
+        <w:t>ע"פ אחד הפרמט</w:t>
+      </w:r>
+      <w:r>
+        <w:rPr>
+          <w:rFonts w:asciiTheme="minorBidi" w:hAnsiTheme="minorBidi" w:cstheme="minorBidi" w:hint="cs"/>
+          <w:sz w:val="24"/>
+          <w:szCs w:val="24"/>
+          <w:rtl/>
+        </w:rPr>
+        <w:t>רים -</w:t>
+      </w:r>
+      <w:r>
+        <w:rPr>
+          <w:rFonts w:asciiTheme="minorBidi" w:hAnsiTheme="minorBidi" w:cstheme="minorBidi" w:hint="cs"/>
+          <w:sz w:val="24"/>
+          <w:szCs w:val="24"/>
+          <w:rtl/>
+        </w:rPr>
+        <w:t xml:space="preserve"> רווח כולל, רווח מקסימלי במשחק יחיד או מספר משחקים</w:t>
+      </w:r>
+      <w:r>
+        <w:rPr>
+          <w:rFonts w:asciiTheme="minorBidi" w:hAnsiTheme="minorBidi" w:cstheme="minorBidi" w:hint="cs"/>
+          <w:sz w:val="24"/>
+          <w:szCs w:val="24"/>
+          <w:rtl/>
+        </w:rPr>
+        <w:t xml:space="preserve"> כול</w:t>
+      </w:r>
+      <w:r>
+        <w:rPr>
+          <w:rFonts w:asciiTheme="minorBidi" w:hAnsiTheme="minorBidi" w:cstheme="minorBidi" w:hint="cs"/>
+          <w:sz w:val="24"/>
+          <w:szCs w:val="24"/>
+          <w:rtl/>
+        </w:rPr>
+        <w:t>ל</w:t>
+      </w:r>
+      <w:r>
+        <w:rPr>
+          <w:rFonts w:asciiTheme="minorBidi" w:hAnsiTheme="minorBidi" w:cstheme="minorBidi" w:hint="cs"/>
+          <w:sz w:val="24"/>
+          <w:szCs w:val="24"/>
+          <w:rtl/>
+        </w:rPr>
+        <w:t>.</w:t>
+      </w:r>
+    </w:p>
+    <w:p>
+      <w:pPr>
+        <w:numPr>
+          <w:ilvl w:val="0"/>
+          <w:numId w:val="69"/>
+        </w:numPr>
+        <w:bidi/>
+        <w:spacing w:after="0"/>
+        <w:contextualSpacing/>
+        <w:rPr>
+          <w:rFonts w:asciiTheme="minorBidi" w:hAnsiTheme="minorBidi" w:cstheme="minorBidi"/>
+          <w:sz w:val="24"/>
+          <w:szCs w:val="24"/>
+          <w:u w:val="single"/>
+        </w:rPr>
+      </w:pPr>
+      <w:r>
+        <w:rPr>
+          <w:rFonts w:asciiTheme="minorBidi" w:hAnsiTheme="minorBidi" w:cstheme="minorBidi"/>
+          <w:sz w:val="24"/>
+          <w:szCs w:val="24"/>
+          <w:u w:val="single"/>
+        </w:rPr>
+        <w:t>Good:</w:t>
+      </w:r>
+    </w:p>
+    <w:p>
+      <w:pPr>
+        <w:numPr>
+          <w:ilvl w:val="1"/>
+          <w:numId w:val="69"/>
+        </w:numPr>
+        <w:bidi/>
+        <w:spacing w:after="0"/>
+        <w:contextualSpacing/>
+        <w:rPr>
+          <w:rFonts w:asciiTheme="minorBidi" w:hAnsiTheme="minorBidi" w:cstheme="minorBidi"/>
+          <w:sz w:val="24"/>
+          <w:szCs w:val="24"/>
+        </w:rPr>
+      </w:pPr>
+      <w:r>
+        <w:rPr>
+          <w:rFonts w:asciiTheme="minorBidi" w:hAnsiTheme="minorBidi" w:cstheme="minorBidi" w:hint="cs"/>
+          <w:sz w:val="24"/>
+          <w:szCs w:val="24"/>
+          <w:rtl/>
+        </w:rPr>
+        <w:t>חיפוש מוצלח:</w:t>
+      </w:r>
+      <w:r>
+        <w:rPr>
+          <w:rFonts w:asciiTheme="minorBidi" w:hAnsiTheme="minorBidi" w:cstheme="minorBidi"/>
+          <w:sz w:val="24"/>
+          <w:szCs w:val="24"/>
+          <w:rtl/>
+        </w:rPr>
+        <w:t xml:space="preserve"> </w:t>
+      </w:r>
+    </w:p>
+    <w:p>
+      <w:pPr>
+        <w:bidi/>
+        <w:spacing w:after="0"/>
+        <w:ind w:left="720"/>
+        <w:rPr>
+          <w:rFonts w:asciiTheme="minorBidi" w:hAnsiTheme="minorBidi" w:cstheme="minorBidi"/>
+          <w:sz w:val="24"/>
+          <w:szCs w:val="24"/>
+        </w:rPr>
+      </w:pPr>
+      <w:r>
+        <w:rPr>
+          <w:rFonts w:asciiTheme="minorBidi" w:hAnsiTheme="minorBidi" w:cstheme="minorBidi" w:hint="cs"/>
+          <w:sz w:val="24"/>
+          <w:szCs w:val="24"/>
+          <w:rtl/>
+        </w:rPr>
+        <w:t>המשתמש מבקש ל</w:t>
+      </w:r>
+      <w:r>
+        <w:rPr>
+          <w:rFonts w:asciiTheme="minorBidi" w:hAnsiTheme="minorBidi" w:cstheme="minorBidi" w:hint="cs"/>
+          <w:sz w:val="24"/>
+          <w:szCs w:val="24"/>
+          <w:rtl/>
+        </w:rPr>
+        <w:t xml:space="preserve">הציג את </w:t>
+      </w:r>
+      <w:r>
+        <w:rPr>
+          <w:rFonts w:asciiTheme="minorBidi" w:hAnsiTheme="minorBidi" w:cstheme="minorBidi" w:hint="cs"/>
+          <w:sz w:val="24"/>
+          <w:szCs w:val="24"/>
+          <w:rtl/>
+        </w:rPr>
+        <w:t>רשימת השחקנים ע"פ אחד הפרמטרים שבחר,</w:t>
+      </w:r>
+      <w:r>
+        <w:rPr>
+          <w:rFonts w:asciiTheme="minorBidi" w:hAnsiTheme="minorBidi" w:cstheme="minorBidi" w:hint="cs"/>
+          <w:sz w:val="24"/>
+          <w:szCs w:val="24"/>
+          <w:rtl/>
+        </w:rPr>
+        <w:t xml:space="preserve"> המער</w:t>
+      </w:r>
+      <w:r>
+        <w:rPr>
+          <w:rFonts w:asciiTheme="minorBidi" w:hAnsiTheme="minorBidi" w:cstheme="minorBidi" w:hint="cs"/>
+          <w:sz w:val="24"/>
+          <w:szCs w:val="24"/>
+          <w:rtl/>
+        </w:rPr>
+        <w:t xml:space="preserve">כת מציגה למשתמש את רשימת 20 השחקנים </w:t>
+      </w:r>
+      <w:r>
+        <w:rPr>
+          <w:rFonts w:asciiTheme="minorBidi" w:hAnsiTheme="minorBidi" w:cstheme="minorBidi" w:hint="cs"/>
+          <w:sz w:val="24"/>
+          <w:szCs w:val="24"/>
+          <w:rtl/>
+        </w:rPr>
+        <w:t>המובילים</w:t>
+      </w:r>
+      <w:r>
+        <w:rPr>
+          <w:rFonts w:asciiTheme="minorBidi" w:hAnsiTheme="minorBidi" w:cstheme="minorBidi" w:hint="cs"/>
+          <w:sz w:val="24"/>
+          <w:szCs w:val="24"/>
+          <w:rtl/>
+        </w:rPr>
+        <w:t xml:space="preserve"> ממוינים על סמך הפרמטר</w:t>
+      </w:r>
+      <w:r>
+        <w:rPr>
+          <w:rFonts w:asciiTheme="minorBidi" w:hAnsiTheme="minorBidi" w:cstheme="minorBidi" w:hint="cs"/>
+          <w:sz w:val="24"/>
+          <w:szCs w:val="24"/>
+          <w:rtl/>
+        </w:rPr>
+        <w:t xml:space="preserve"> המבוקש</w:t>
+      </w:r>
+      <w:r>
+        <w:rPr>
+          <w:rFonts w:asciiTheme="minorBidi" w:hAnsiTheme="minorBidi" w:cstheme="minorBidi" w:hint="cs"/>
+          <w:sz w:val="24"/>
+          <w:szCs w:val="24"/>
+          <w:rtl/>
+        </w:rPr>
+        <w:t xml:space="preserve"> בסדר יורד</w:t>
+      </w:r>
+      <w:r>
+        <w:rPr>
+          <w:rFonts w:asciiTheme="minorBidi" w:hAnsiTheme="minorBidi" w:cstheme="minorBidi" w:hint="cs"/>
+          <w:sz w:val="24"/>
+          <w:szCs w:val="24"/>
+          <w:rtl/>
+        </w:rPr>
+        <w:t>.</w:t>
+      </w:r>
+    </w:p>
+    <w:p>
+      <w:pPr>
+        <w:numPr>
+          <w:ilvl w:val="0"/>
+          <w:numId w:val="69"/>
+        </w:numPr>
+        <w:bidi/>
+        <w:spacing w:after="0"/>
+        <w:contextualSpacing/>
+        <w:rPr>
+          <w:rFonts w:asciiTheme="minorBidi" w:hAnsiTheme="minorBidi" w:cstheme="minorBidi"/>
+          <w:sz w:val="24"/>
+          <w:szCs w:val="24"/>
+        </w:rPr>
+      </w:pPr>
+      <w:r>
+        <w:rPr>
+          <w:rFonts w:asciiTheme="minorBidi" w:hAnsiTheme="minorBidi" w:cstheme="minorBidi"/>
+          <w:sz w:val="24"/>
+          <w:szCs w:val="24"/>
+          <w:u w:val="single"/>
+        </w:rPr>
+        <w:t>Sad:</w:t>
+      </w:r>
+    </w:p>
+    <w:p>
+      <w:pPr>
+        <w:pStyle w:val="a5"/>
+        <w:numPr>
+          <w:ilvl w:val="1"/>
+          <w:numId w:val="69"/>
+        </w:numPr>
+        <w:bidi/>
+        <w:spacing w:after="0"/>
+        <w:rPr>
+          <w:rFonts w:asciiTheme="minorBidi" w:hAnsiTheme="minorBidi" w:cstheme="minorBidi"/>
+          <w:sz w:val="24"/>
+          <w:szCs w:val="24"/>
+          <w:rtl/>
+        </w:rPr>
+      </w:pPr>
+      <w:r>
+        <w:rPr>
+          <w:rFonts w:asciiTheme="minorBidi" w:hAnsiTheme="minorBidi" w:cstheme="minorBidi" w:hint="cs"/>
+          <w:sz w:val="24"/>
+          <w:szCs w:val="24"/>
+          <w:rtl/>
+        </w:rPr>
+        <w:t>חוסר מידע:</w:t>
+      </w:r>
+      <w:r>
+        <w:rPr>
+          <w:rFonts w:asciiTheme="minorBidi" w:hAnsiTheme="minorBidi" w:cstheme="minorBidi"/>
+          <w:sz w:val="24"/>
+          <w:szCs w:val="24"/>
+          <w:rtl/>
+        </w:rPr>
+        <w:t xml:space="preserve"> </w:t>
+      </w:r>
+      <w:r>
+        <w:rPr>
+          <w:rFonts w:asciiTheme="minorBidi" w:hAnsiTheme="minorBidi" w:cstheme="minorBidi"/>
+          <w:sz w:val="24"/>
+          <w:szCs w:val="24"/>
+          <w:rtl/>
+        </w:rPr>
+        <w:br/>
+      </w:r>
+      <w:r>
+        <w:rPr>
+          <w:rFonts w:asciiTheme="minorBidi" w:hAnsiTheme="minorBidi" w:cstheme="minorBidi" w:hint="cs"/>
+          <w:sz w:val="24"/>
+          <w:szCs w:val="24"/>
+          <w:rtl/>
+        </w:rPr>
+        <w:t>המשתמש מבקש להציג את רשימת השחקנים ע"פ אחד הפרמטרים שבחר, המער</w:t>
+      </w:r>
+      <w:r>
+        <w:rPr>
+          <w:rFonts w:asciiTheme="minorBidi" w:hAnsiTheme="minorBidi" w:cstheme="minorBidi" w:hint="cs"/>
+          <w:sz w:val="24"/>
+          <w:szCs w:val="24"/>
+          <w:rtl/>
+        </w:rPr>
+        <w:t xml:space="preserve">כת מציגה למשתמש את מספר השחקנים </w:t>
+      </w:r>
+      <w:r>
+        <w:rPr>
+          <w:rFonts w:asciiTheme="minorBidi" w:hAnsiTheme="minorBidi" w:cstheme="minorBidi" w:hint="cs"/>
+          <w:sz w:val="24"/>
+          <w:szCs w:val="24"/>
+          <w:rtl/>
+        </w:rPr>
+        <w:t>הרשומים למשחק</w:t>
+      </w:r>
+      <w:r>
+        <w:rPr>
+          <w:rFonts w:asciiTheme="minorBidi" w:hAnsiTheme="minorBidi" w:cstheme="minorBidi" w:hint="cs"/>
+          <w:sz w:val="24"/>
+          <w:szCs w:val="24"/>
+          <w:rtl/>
+        </w:rPr>
+        <w:t xml:space="preserve"> ממוינים על סמך הפרמטר המבוקש בסדר יורד</w:t>
+      </w:r>
+      <w:r>
+        <w:rPr>
+          <w:rFonts w:asciiTheme="minorBidi" w:hAnsiTheme="minorBidi" w:cstheme="minorBidi" w:hint="cs"/>
+          <w:sz w:val="24"/>
+          <w:szCs w:val="24"/>
+          <w:rtl/>
+        </w:rPr>
+        <w:t xml:space="preserve"> (פחות מ20 שחקנים)</w:t>
+      </w:r>
+      <w:r>
+        <w:rPr>
+          <w:rFonts w:asciiTheme="minorBidi" w:hAnsiTheme="minorBidi" w:cstheme="minorBidi" w:hint="cs"/>
+          <w:sz w:val="24"/>
+          <w:szCs w:val="24"/>
+          <w:rtl/>
+        </w:rPr>
+        <w:t>.</w:t>
+      </w:r>
+    </w:p>
+    <w:p>
+      <w:pPr>
+        <w:bidi/>
+        <w:spacing w:after="0"/>
+        <w:rPr>
+          <w:rFonts w:asciiTheme="minorBidi" w:hAnsiTheme="minorBidi" w:cstheme="minorBidi" w:hint="cs"/>
+          <w:sz w:val="24"/>
+          <w:szCs w:val="24"/>
+          <w:rtl/>
+        </w:rPr>
+      </w:pPr>
+    </w:p>
+    <w:p>
+      <w:pPr>
+        <w:bidi/>
+        <w:rPr>
+          <w:rFonts w:asciiTheme="minorBidi" w:hAnsiTheme="minorBidi" w:cstheme="minorBidi"/>
+          <w:bCs/>
+          <w:color w:val="FF0000"/>
+          <w:sz w:val="48"/>
+          <w:szCs w:val="48"/>
+          <w:u w:val="single"/>
+        </w:rPr>
+      </w:pPr>
+      <w:r>
+        <w:rPr>
+          <w:color w:val="FF0000"/>
+          <w:sz w:val="48"/>
+          <w:szCs w:val="48"/>
+        </w:rPr>
+        <w:t>Statistics</w:t>
+      </w:r>
+      <w:r>
+        <w:rPr>
+          <w:color w:val="FF0000"/>
+          <w:sz w:val="48"/>
+          <w:szCs w:val="48"/>
+        </w:rPr>
+        <w:t xml:space="preserve"> </w:t>
+      </w:r>
+    </w:p>
+    <w:p>
+      <w:pPr>
+        <w:bidi/>
+        <w:rPr>
+          <w:rFonts w:asciiTheme="minorBidi" w:hAnsiTheme="minorBidi" w:cstheme="minorBidi" w:hint="cs"/>
+          <w:bCs/>
+          <w:sz w:val="24"/>
+          <w:szCs w:val="24"/>
+          <w:u w:val="single"/>
+          <w:rtl/>
+        </w:rPr>
+      </w:pPr>
+      <w:r>
+        <w:rPr>
+          <w:rFonts w:asciiTheme="minorBidi" w:hAnsiTheme="minorBidi" w:cstheme="minorBidi"/>
+          <w:bCs/>
+          <w:sz w:val="24"/>
+          <w:szCs w:val="24"/>
+          <w:u w:val="single"/>
+          <w:rtl/>
+        </w:rPr>
+        <w:t>תרחיש בדיקות קבלה:</w:t>
+      </w:r>
+    </w:p>
+    <w:p>
+      <w:pPr>
+        <w:numPr>
+          <w:ilvl w:val="0"/>
+          <w:numId w:val="68"/>
+        </w:numPr>
+        <w:bidi/>
+        <w:spacing w:after="0"/>
+        <w:contextualSpacing/>
+        <w:rPr>
+          <w:rFonts w:asciiTheme="minorBidi" w:hAnsiTheme="minorBidi" w:cstheme="minorBidi"/>
+          <w:sz w:val="24"/>
+          <w:szCs w:val="24"/>
+        </w:rPr>
+      </w:pPr>
+      <w:r>
+        <w:rPr>
+          <w:rFonts w:asciiTheme="minorBidi" w:hAnsiTheme="minorBidi" w:cstheme="minorBidi"/>
+          <w:sz w:val="24"/>
+          <w:szCs w:val="24"/>
+          <w:u w:val="single"/>
+        </w:rPr>
+        <w:t>Use case</w:t>
+      </w:r>
+      <w:r>
+        <w:rPr>
+          <w:rFonts w:asciiTheme="minorBidi" w:hAnsiTheme="minorBidi" w:cstheme="minorBidi" w:hint="cs"/>
+          <w:sz w:val="24"/>
+          <w:szCs w:val="24"/>
+          <w:u w:val="single"/>
+          <w:rtl/>
+        </w:rPr>
+        <w:t>:</w:t>
+      </w:r>
+      <w:r>
+        <w:rPr>
+          <w:rFonts w:asciiTheme="minorBidi" w:hAnsiTheme="minorBidi" w:cstheme="minorBidi" w:hint="cs"/>
+          <w:sz w:val="24"/>
+          <w:szCs w:val="24"/>
+          <w:rtl/>
+        </w:rPr>
+        <w:t xml:space="preserve"> הצגת</w:t>
+      </w:r>
+      <w:r>
+        <w:rPr>
+          <w:rFonts w:asciiTheme="minorBidi" w:hAnsiTheme="minorBidi" w:cstheme="minorBidi" w:hint="cs"/>
+          <w:sz w:val="24"/>
+          <w:szCs w:val="24"/>
+          <w:rtl/>
+        </w:rPr>
+        <w:t xml:space="preserve"> סטטיסטיקות למשתמש </w:t>
+      </w:r>
+      <w:r>
+        <w:rPr>
+          <w:rFonts w:asciiTheme="minorBidi" w:hAnsiTheme="minorBidi" w:cstheme="minorBidi"/>
+          <w:sz w:val="24"/>
+          <w:szCs w:val="24"/>
+          <w:rtl/>
+        </w:rPr>
+        <w:t>–</w:t>
+      </w:r>
+      <w:r>
+        <w:rPr>
+          <w:rFonts w:asciiTheme="minorBidi" w:hAnsiTheme="minorBidi" w:cstheme="minorBidi" w:hint="cs"/>
+          <w:sz w:val="24"/>
+          <w:szCs w:val="24"/>
+          <w:rtl/>
+        </w:rPr>
+        <w:t xml:space="preserve"> אחוז הניצחונות מכלל המשחקים שלו, ו</w:t>
+      </w:r>
+      <w:r>
+        <w:rPr>
+          <w:rFonts w:asciiTheme="minorBidi" w:hAnsiTheme="minorBidi" w:cstheme="minorBidi" w:hint="cs"/>
+          <w:sz w:val="24"/>
+          <w:szCs w:val="24"/>
+          <w:rtl/>
+        </w:rPr>
+        <w:t>ה</w:t>
+      </w:r>
+      <w:r>
+        <w:rPr>
+          <w:rFonts w:asciiTheme="minorBidi" w:hAnsiTheme="minorBidi" w:cstheme="minorBidi" w:hint="cs"/>
+          <w:sz w:val="24"/>
+          <w:szCs w:val="24"/>
+          <w:rtl/>
+        </w:rPr>
+        <w:t>רווח הממוצע מבין המשחקים שבהם ניצח המשתמש</w:t>
+      </w:r>
+      <w:r>
+        <w:rPr>
+          <w:rFonts w:asciiTheme="minorBidi" w:hAnsiTheme="minorBidi" w:cstheme="minorBidi" w:hint="cs"/>
+          <w:sz w:val="24"/>
+          <w:szCs w:val="24"/>
+          <w:rtl/>
+        </w:rPr>
+        <w:t>.</w:t>
+      </w:r>
+    </w:p>
+    <w:p>
+      <w:pPr>
+        <w:numPr>
+          <w:ilvl w:val="0"/>
+          <w:numId w:val="68"/>
+        </w:numPr>
+        <w:bidi/>
+        <w:spacing w:after="0"/>
+        <w:contextualSpacing/>
+        <w:rPr>
+          <w:rFonts w:asciiTheme="minorBidi" w:hAnsiTheme="minorBidi" w:cstheme="minorBidi"/>
+          <w:sz w:val="24"/>
+          <w:szCs w:val="24"/>
+          <w:u w:val="single"/>
+        </w:rPr>
+      </w:pPr>
+      <w:r>
+        <w:rPr>
+          <w:rFonts w:asciiTheme="minorBidi" w:hAnsiTheme="minorBidi" w:cstheme="minorBidi"/>
+          <w:sz w:val="24"/>
+          <w:szCs w:val="24"/>
+          <w:u w:val="single"/>
+        </w:rPr>
+        <w:t>Good:</w:t>
+      </w:r>
+    </w:p>
+    <w:p>
+      <w:pPr>
+        <w:numPr>
+          <w:ilvl w:val="1"/>
+          <w:numId w:val="68"/>
+        </w:numPr>
+        <w:bidi/>
+        <w:spacing w:after="0"/>
+        <w:contextualSpacing/>
+        <w:rPr>
+          <w:rFonts w:asciiTheme="minorBidi" w:hAnsiTheme="minorBidi" w:cstheme="minorBidi"/>
+          <w:sz w:val="24"/>
+          <w:szCs w:val="24"/>
+        </w:rPr>
+      </w:pPr>
+      <w:r>
+        <w:rPr>
+          <w:rFonts w:asciiTheme="minorBidi" w:hAnsiTheme="minorBidi" w:cstheme="minorBidi" w:hint="cs"/>
+          <w:sz w:val="24"/>
+          <w:szCs w:val="24"/>
+          <w:rtl/>
+        </w:rPr>
+        <w:t>חיפוש מוצלח:</w:t>
+      </w:r>
+      <w:r>
+        <w:rPr>
+          <w:rFonts w:asciiTheme="minorBidi" w:hAnsiTheme="minorBidi" w:cstheme="minorBidi"/>
+          <w:sz w:val="24"/>
+          <w:szCs w:val="24"/>
+          <w:rtl/>
+        </w:rPr>
+        <w:t xml:space="preserve"> </w:t>
+      </w:r>
+    </w:p>
+    <w:p>
+      <w:pPr>
+        <w:bidi/>
+        <w:spacing w:after="0"/>
+        <w:ind w:left="720"/>
+        <w:rPr>
+          <w:rFonts w:asciiTheme="minorBidi" w:hAnsiTheme="minorBidi" w:cstheme="minorBidi"/>
+          <w:sz w:val="24"/>
+          <w:szCs w:val="24"/>
+        </w:rPr>
+      </w:pPr>
+      <w:r>
+        <w:rPr>
+          <w:rFonts w:asciiTheme="minorBidi" w:hAnsiTheme="minorBidi" w:cstheme="minorBidi" w:hint="cs"/>
+          <w:sz w:val="24"/>
+          <w:szCs w:val="24"/>
+          <w:rtl/>
+        </w:rPr>
+        <w:t xml:space="preserve">המשתמש מבקש להציג את </w:t>
+      </w:r>
+      <w:r>
+        <w:rPr>
+          <w:rFonts w:asciiTheme="minorBidi" w:hAnsiTheme="minorBidi" w:cstheme="minorBidi" w:hint="cs"/>
+          <w:sz w:val="24"/>
+          <w:szCs w:val="24"/>
+          <w:rtl/>
+        </w:rPr>
+        <w:t>הסטטיסטיקות</w:t>
+      </w:r>
+      <w:r>
+        <w:rPr>
+          <w:rFonts w:asciiTheme="minorBidi" w:hAnsiTheme="minorBidi" w:cstheme="minorBidi" w:hint="cs"/>
+          <w:sz w:val="24"/>
+          <w:szCs w:val="24"/>
+          <w:rtl/>
+        </w:rPr>
+        <w:t xml:space="preserve">, המערכת מציגה למשתמש את </w:t>
+      </w:r>
+      <w:r>
+        <w:rPr>
+          <w:rFonts w:asciiTheme="minorBidi" w:hAnsiTheme="minorBidi" w:cstheme="minorBidi" w:hint="cs"/>
+          <w:sz w:val="24"/>
+          <w:szCs w:val="24"/>
+          <w:rtl/>
+        </w:rPr>
+        <w:t>אחוז הניצחונות של השחקן ואת סכום הזכייה הממוצע של השחקן</w:t>
+      </w:r>
+      <w:r>
+        <w:rPr>
+          <w:rFonts w:asciiTheme="minorBidi" w:hAnsiTheme="minorBidi" w:cstheme="minorBidi" w:hint="cs"/>
+          <w:sz w:val="24"/>
+          <w:szCs w:val="24"/>
+          <w:rtl/>
+        </w:rPr>
+        <w:t>.</w:t>
+      </w:r>
+    </w:p>
+    <w:p>
+      <w:pPr>
+        <w:numPr>
+          <w:ilvl w:val="0"/>
+          <w:numId w:val="68"/>
+        </w:numPr>
+        <w:bidi/>
+        <w:spacing w:after="0"/>
+        <w:contextualSpacing/>
+        <w:rPr>
+          <w:rFonts w:asciiTheme="minorBidi" w:hAnsiTheme="minorBidi" w:cstheme="minorBidi"/>
+          <w:sz w:val="24"/>
+          <w:szCs w:val="24"/>
+        </w:rPr>
+      </w:pPr>
+      <w:r>
+        <w:rPr>
+          <w:rFonts w:asciiTheme="minorBidi" w:hAnsiTheme="minorBidi" w:cstheme="minorBidi"/>
+          <w:sz w:val="24"/>
+          <w:szCs w:val="24"/>
+          <w:u w:val="single"/>
+        </w:rPr>
+        <w:t>Sad:</w:t>
+      </w:r>
+    </w:p>
+    <w:p>
+      <w:pPr>
+        <w:bidi/>
+        <w:spacing w:after="0"/>
+        <w:ind w:left="720"/>
+        <w:rPr>
+          <w:rFonts w:asciiTheme="minorBidi" w:hAnsiTheme="minorBidi" w:cstheme="minorBidi"/>
+          <w:sz w:val="24"/>
+          <w:szCs w:val="24"/>
+        </w:rPr>
+      </w:pPr>
+      <w:r>
+        <w:rPr>
+          <w:rFonts w:asciiTheme="minorBidi" w:hAnsiTheme="minorBidi" w:cstheme="minorBidi" w:hint="cs"/>
+          <w:sz w:val="24"/>
+          <w:szCs w:val="24"/>
+          <w:rtl/>
+        </w:rPr>
+        <w:t>3</w:t>
+      </w:r>
+      <w:r>
+        <w:rPr>
+          <w:rFonts w:asciiTheme="minorBidi" w:hAnsiTheme="minorBidi" w:cstheme="minorBidi" w:hint="cs"/>
+          <w:sz w:val="24"/>
+          <w:szCs w:val="24"/>
+          <w:rtl/>
+        </w:rPr>
+        <w:t xml:space="preserve">.1. </w:t>
+      </w:r>
+      <w:r>
+        <w:rPr>
+          <w:rFonts w:asciiTheme="minorBidi" w:hAnsiTheme="minorBidi" w:cstheme="minorBidi" w:hint="cs"/>
+          <w:sz w:val="24"/>
+          <w:szCs w:val="24"/>
+          <w:rtl/>
+        </w:rPr>
+        <w:t>חוסר מידע:</w:t>
+      </w:r>
+      <w:r>
+        <w:rPr>
+          <w:rFonts w:asciiTheme="minorBidi" w:hAnsiTheme="minorBidi" w:cstheme="minorBidi"/>
+          <w:sz w:val="24"/>
+          <w:szCs w:val="24"/>
+          <w:rtl/>
+        </w:rPr>
+        <w:t xml:space="preserve"> </w:t>
+      </w:r>
+      <w:r>
+        <w:rPr>
+          <w:rFonts w:asciiTheme="minorBidi" w:hAnsiTheme="minorBidi" w:cstheme="minorBidi"/>
+          <w:sz w:val="24"/>
+          <w:szCs w:val="24"/>
+          <w:rtl/>
+        </w:rPr>
+        <w:br/>
+      </w:r>
+      <w:r>
+        <w:rPr>
+          <w:rFonts w:asciiTheme="minorBidi" w:hAnsiTheme="minorBidi" w:cstheme="minorBidi" w:hint="cs"/>
+          <w:sz w:val="24"/>
+          <w:szCs w:val="24"/>
+          <w:rtl/>
+        </w:rPr>
+        <w:t xml:space="preserve">משתמש </w:t>
+      </w:r>
+      <w:r>
+        <w:rPr>
+          <w:rFonts w:asciiTheme="minorBidi" w:hAnsiTheme="minorBidi" w:cstheme="minorBidi" w:hint="cs"/>
+          <w:sz w:val="24"/>
+          <w:szCs w:val="24"/>
+          <w:rtl/>
+        </w:rPr>
+        <w:t xml:space="preserve">חדש שטרם השתתף במשחקים כלשהם </w:t>
+      </w:r>
+      <w:r>
+        <w:rPr>
+          <w:rFonts w:asciiTheme="minorBidi" w:hAnsiTheme="minorBidi" w:cstheme="minorBidi" w:hint="cs"/>
+          <w:sz w:val="24"/>
+          <w:szCs w:val="24"/>
+          <w:rtl/>
+        </w:rPr>
+        <w:t>מבקש להציג את הסטטיסטיקות, המער</w:t>
+      </w:r>
+      <w:r>
+        <w:rPr>
+          <w:rFonts w:asciiTheme="minorBidi" w:hAnsiTheme="minorBidi" w:cstheme="minorBidi" w:hint="cs"/>
+          <w:sz w:val="24"/>
+          <w:szCs w:val="24"/>
+          <w:rtl/>
+        </w:rPr>
+        <w:t xml:space="preserve">כת מציגה למשתמש </w:t>
+      </w:r>
+      <w:r>
+        <w:rPr>
+          <w:rFonts w:asciiTheme="minorBidi" w:hAnsiTheme="minorBidi" w:cstheme="minorBidi" w:hint="cs"/>
+          <w:sz w:val="24"/>
+          <w:szCs w:val="24"/>
+          <w:rtl/>
+        </w:rPr>
+        <w:t>אפסים בכל שדות הסטטיסטיקה.</w:t>
+      </w:r>
+    </w:p>
+    <w:p>
+      <w:pPr>
+        <w:bidi/>
+        <w:spacing w:after="0"/>
+        <w:ind w:left="720"/>
+        <w:rPr>
+          <w:rFonts w:asciiTheme="minorBidi" w:hAnsiTheme="minorBidi" w:cstheme="minorBidi"/>
+          <w:sz w:val="24"/>
+          <w:szCs w:val="24"/>
+          <w:rtl/>
+        </w:rPr>
+      </w:pPr>
+    </w:p>
+    <w:p>
+      <w:pPr>
+        <w:bidi/>
+        <w:spacing w:after="0"/>
+        <w:rPr>
+          <w:rFonts w:asciiTheme="minorBidi" w:hAnsiTheme="minorBidi" w:cstheme="minorBidi" w:hint="cs"/>
+          <w:sz w:val="24"/>
+          <w:szCs w:val="24"/>
+          <w:rtl/>
+        </w:rPr>
+      </w:pPr>
+      <w:bookmarkStart w:id="5" w:name="_GoBack"/>
+      <w:bookmarkEnd w:id="5"/>
     </w:p>
     <w:sectPr>
       <w:footerReference w:type="default" r:id="rId17"/>
@@ -32568,7 +33720,7 @@
       <w:rPr>
         <w:noProof/>
       </w:rPr>
-      <w:t>28</w:t>
+      <w:t>40</w:t>
     </w:r>
     <w:r>
       <w:fldChar w:fldCharType="end"/>
@@ -35695,6 +36847,92 @@
     </w:lvl>
   </w:abstractNum>
   <w:abstractNum w:abstractNumId="34" w15:restartNumberingAfterBreak="0">
+    <w:nsid w:val="43CD4666"/>
+    <w:multiLevelType w:val="multilevel"/>
+    <w:tmpl w:val="0409001F"/>
+    <w:lvl w:ilvl="0">
+      <w:start w:val="1"/>
+      <w:numFmt w:val="decimal"/>
+      <w:lvlText w:val="%1."/>
+      <w:lvlJc w:val="left"/>
+      <w:pPr>
+        <w:ind w:left="360" w:hanging="360"/>
+      </w:pPr>
+    </w:lvl>
+    <w:lvl w:ilvl="1">
+      <w:start w:val="1"/>
+      <w:numFmt w:val="decimal"/>
+      <w:lvlText w:val="%1.%2."/>
+      <w:lvlJc w:val="left"/>
+      <w:pPr>
+        <w:ind w:left="792" w:hanging="432"/>
+      </w:pPr>
+    </w:lvl>
+    <w:lvl w:ilvl="2">
+      <w:start w:val="1"/>
+      <w:numFmt w:val="decimal"/>
+      <w:lvlText w:val="%1.%2.%3."/>
+      <w:lvlJc w:val="left"/>
+      <w:pPr>
+        <w:ind w:left="1224" w:hanging="504"/>
+      </w:pPr>
+    </w:lvl>
+    <w:lvl w:ilvl="3">
+      <w:start w:val="1"/>
+      <w:numFmt w:val="decimal"/>
+      <w:lvlText w:val="%1.%2.%3.%4."/>
+      <w:lvlJc w:val="left"/>
+      <w:pPr>
+        <w:ind w:left="1728" w:hanging="648"/>
+      </w:pPr>
+    </w:lvl>
+    <w:lvl w:ilvl="4">
+      <w:start w:val="1"/>
+      <w:numFmt w:val="decimal"/>
+      <w:lvlText w:val="%1.%2.%3.%4.%5."/>
+      <w:lvlJc w:val="left"/>
+      <w:pPr>
+        <w:ind w:left="2232" w:hanging="792"/>
+      </w:pPr>
+    </w:lvl>
+    <w:lvl w:ilvl="5">
+      <w:start w:val="1"/>
+      <w:numFmt w:val="decimal"/>
+      <w:lvlText w:val="%1.%2.%3.%4.%5.%6."/>
+      <w:lvlJc w:val="left"/>
+      <w:pPr>
+        <w:ind w:left="2736" w:hanging="936"/>
+      </w:pPr>
+    </w:lvl>
+    <w:lvl w:ilvl="6">
+      <w:start w:val="1"/>
+      <w:numFmt w:val="decimal"/>
+      <w:lvlText w:val="%1.%2.%3.%4.%5.%6.%7."/>
+      <w:lvlJc w:val="left"/>
+      <w:pPr>
+        <w:ind w:left="3240" w:hanging="1080"/>
+      </w:pPr>
+    </w:lvl>
+    <w:lvl w:ilvl="7">
+      <w:start w:val="1"/>
+      <w:numFmt w:val="decimal"/>
+      <w:lvlText w:val="%1.%2.%3.%4.%5.%6.%7.%8."/>
+      <w:lvlJc w:val="left"/>
+      <w:pPr>
+        <w:ind w:left="3744" w:hanging="1224"/>
+      </w:pPr>
+    </w:lvl>
+    <w:lvl w:ilvl="8">
+      <w:start w:val="1"/>
+      <w:numFmt w:val="decimal"/>
+      <w:lvlText w:val="%1.%2.%3.%4.%5.%6.%7.%8.%9."/>
+      <w:lvlJc w:val="left"/>
+      <w:pPr>
+        <w:ind w:left="4320" w:hanging="1440"/>
+      </w:pPr>
+    </w:lvl>
+  </w:abstractNum>
+  <w:abstractNum w:abstractNumId="35" w15:restartNumberingAfterBreak="0">
     <w:nsid w:val="43F67761"/>
     <w:multiLevelType w:val="multilevel"/>
     <w:tmpl w:val="1A28CCA6"/>
@@ -35816,7 +37054,7 @@
       </w:rPr>
     </w:lvl>
   </w:abstractNum>
-  <w:abstractNum w:abstractNumId="35" w15:restartNumberingAfterBreak="0">
+  <w:abstractNum w:abstractNumId="36" w15:restartNumberingAfterBreak="0">
     <w:nsid w:val="44E70344"/>
     <w:multiLevelType w:val="multilevel"/>
     <w:tmpl w:val="DBEECF9E"/>
@@ -35908,7 +37146,7 @@
       </w:pPr>
     </w:lvl>
   </w:abstractNum>
-  <w:abstractNum w:abstractNumId="36" w15:restartNumberingAfterBreak="0">
+  <w:abstractNum w:abstractNumId="37" w15:restartNumberingAfterBreak="0">
     <w:nsid w:val="47652709"/>
     <w:multiLevelType w:val="multilevel"/>
     <w:tmpl w:val="C75A4652"/>
@@ -36000,7 +37238,7 @@
       </w:pPr>
     </w:lvl>
   </w:abstractNum>
-  <w:abstractNum w:abstractNumId="37" w15:restartNumberingAfterBreak="0">
+  <w:abstractNum w:abstractNumId="38" w15:restartNumberingAfterBreak="0">
     <w:nsid w:val="4A52622A"/>
     <w:multiLevelType w:val="multilevel"/>
     <w:tmpl w:val="838AC486"/>
@@ -36086,7 +37324,7 @@
       </w:pPr>
     </w:lvl>
   </w:abstractNum>
-  <w:abstractNum w:abstractNumId="38" w15:restartNumberingAfterBreak="0">
+  <w:abstractNum w:abstractNumId="39" w15:restartNumberingAfterBreak="0">
     <w:nsid w:val="4B011B2D"/>
     <w:multiLevelType w:val="multilevel"/>
     <w:tmpl w:val="A202B284"/>
@@ -36172,7 +37410,7 @@
       </w:pPr>
     </w:lvl>
   </w:abstractNum>
-  <w:abstractNum w:abstractNumId="39" w15:restartNumberingAfterBreak="0">
+  <w:abstractNum w:abstractNumId="40" w15:restartNumberingAfterBreak="0">
     <w:nsid w:val="506E4AB3"/>
     <w:multiLevelType w:val="multilevel"/>
     <w:tmpl w:val="FCF4E8E0"/>
@@ -36258,7 +37496,7 @@
       </w:pPr>
     </w:lvl>
   </w:abstractNum>
-  <w:abstractNum w:abstractNumId="40" w15:restartNumberingAfterBreak="0">
+  <w:abstractNum w:abstractNumId="41" w15:restartNumberingAfterBreak="0">
     <w:nsid w:val="57C578AE"/>
     <w:multiLevelType w:val="multilevel"/>
     <w:tmpl w:val="8B5CAC0E"/>
@@ -36355,7 +37593,7 @@
       </w:pPr>
     </w:lvl>
   </w:abstractNum>
-  <w:abstractNum w:abstractNumId="41" w15:restartNumberingAfterBreak="0">
+  <w:abstractNum w:abstractNumId="42" w15:restartNumberingAfterBreak="0">
     <w:nsid w:val="58E20CB3"/>
     <w:multiLevelType w:val="multilevel"/>
     <w:tmpl w:val="C212CB0A"/>
@@ -36441,7 +37679,7 @@
       </w:pPr>
     </w:lvl>
   </w:abstractNum>
-  <w:abstractNum w:abstractNumId="42" w15:restartNumberingAfterBreak="0">
+  <w:abstractNum w:abstractNumId="43" w15:restartNumberingAfterBreak="0">
     <w:nsid w:val="5A275D45"/>
     <w:multiLevelType w:val="multilevel"/>
     <w:tmpl w:val="F95006B4"/>
@@ -36571,7 +37809,7 @@
       </w:rPr>
     </w:lvl>
   </w:abstractNum>
-  <w:abstractNum w:abstractNumId="43" w15:restartNumberingAfterBreak="0">
+  <w:abstractNum w:abstractNumId="44" w15:restartNumberingAfterBreak="0">
     <w:nsid w:val="5A38675A"/>
     <w:multiLevelType w:val="multilevel"/>
     <w:tmpl w:val="793A42AA"/>
@@ -36657,7 +37895,7 @@
       </w:pPr>
     </w:lvl>
   </w:abstractNum>
-  <w:abstractNum w:abstractNumId="44" w15:restartNumberingAfterBreak="0">
+  <w:abstractNum w:abstractNumId="45" w15:restartNumberingAfterBreak="0">
     <w:nsid w:val="5BA641CD"/>
     <w:multiLevelType w:val="multilevel"/>
     <w:tmpl w:val="34CAA878"/>
@@ -36743,7 +37981,7 @@
       </w:pPr>
     </w:lvl>
   </w:abstractNum>
-  <w:abstractNum w:abstractNumId="45" w15:restartNumberingAfterBreak="0">
+  <w:abstractNum w:abstractNumId="46" w15:restartNumberingAfterBreak="0">
     <w:nsid w:val="5BD263F0"/>
     <w:multiLevelType w:val="multilevel"/>
     <w:tmpl w:val="233647C0"/>
@@ -36835,7 +38073,7 @@
       </w:pPr>
     </w:lvl>
   </w:abstractNum>
-  <w:abstractNum w:abstractNumId="46" w15:restartNumberingAfterBreak="0">
+  <w:abstractNum w:abstractNumId="47" w15:restartNumberingAfterBreak="0">
     <w:nsid w:val="5C381BDB"/>
     <w:multiLevelType w:val="multilevel"/>
     <w:tmpl w:val="C2D05F2E"/>
@@ -36924,7 +38162,7 @@
       </w:pPr>
     </w:lvl>
   </w:abstractNum>
-  <w:abstractNum w:abstractNumId="47" w15:restartNumberingAfterBreak="0">
+  <w:abstractNum w:abstractNumId="48" w15:restartNumberingAfterBreak="0">
     <w:nsid w:val="630218CF"/>
     <w:multiLevelType w:val="multilevel"/>
     <w:tmpl w:val="DD664BD4"/>
@@ -37010,7 +38248,7 @@
       </w:pPr>
     </w:lvl>
   </w:abstractNum>
-  <w:abstractNum w:abstractNumId="48" w15:restartNumberingAfterBreak="0">
+  <w:abstractNum w:abstractNumId="49" w15:restartNumberingAfterBreak="0">
     <w:nsid w:val="67A62947"/>
     <w:multiLevelType w:val="multilevel"/>
     <w:tmpl w:val="829E7684"/>
@@ -37123,7 +38361,7 @@
       </w:rPr>
     </w:lvl>
   </w:abstractNum>
-  <w:abstractNum w:abstractNumId="49" w15:restartNumberingAfterBreak="0">
+  <w:abstractNum w:abstractNumId="50" w15:restartNumberingAfterBreak="0">
     <w:nsid w:val="698C7861"/>
     <w:multiLevelType w:val="multilevel"/>
     <w:tmpl w:val="0BCACA2E"/>
@@ -37215,7 +38453,7 @@
       </w:pPr>
     </w:lvl>
   </w:abstractNum>
-  <w:abstractNum w:abstractNumId="50" w15:restartNumberingAfterBreak="0">
+  <w:abstractNum w:abstractNumId="51" w15:restartNumberingAfterBreak="0">
     <w:nsid w:val="6C316467"/>
     <w:multiLevelType w:val="multilevel"/>
     <w:tmpl w:val="0409001F"/>
@@ -37301,7 +38539,7 @@
       </w:pPr>
     </w:lvl>
   </w:abstractNum>
-  <w:abstractNum w:abstractNumId="51" w15:restartNumberingAfterBreak="0">
+  <w:abstractNum w:abstractNumId="52" w15:restartNumberingAfterBreak="0">
     <w:nsid w:val="72091F30"/>
     <w:multiLevelType w:val="multilevel"/>
     <w:tmpl w:val="3272C5D4"/>
@@ -37426,7 +38664,7 @@
       </w:rPr>
     </w:lvl>
   </w:abstractNum>
-  <w:abstractNum w:abstractNumId="52" w15:restartNumberingAfterBreak="0">
+  <w:abstractNum w:abstractNumId="53" w15:restartNumberingAfterBreak="0">
     <w:nsid w:val="73DE5850"/>
     <w:multiLevelType w:val="multilevel"/>
     <w:tmpl w:val="8B5CAC0E"/>
@@ -37523,7 +38761,7 @@
       </w:pPr>
     </w:lvl>
   </w:abstractNum>
-  <w:abstractNum w:abstractNumId="53" w15:restartNumberingAfterBreak="0">
+  <w:abstractNum w:abstractNumId="54" w15:restartNumberingAfterBreak="0">
     <w:nsid w:val="75673D64"/>
     <w:multiLevelType w:val="multilevel"/>
     <w:tmpl w:val="0409001F"/>
@@ -37609,7 +38847,7 @@
       </w:pPr>
     </w:lvl>
   </w:abstractNum>
-  <w:abstractNum w:abstractNumId="54" w15:restartNumberingAfterBreak="0">
+  <w:abstractNum w:abstractNumId="55" w15:restartNumberingAfterBreak="0">
     <w:nsid w:val="763D5AF1"/>
     <w:multiLevelType w:val="hybridMultilevel"/>
     <w:tmpl w:val="2304D33C"/>
@@ -37698,7 +38936,7 @@
       </w:pPr>
     </w:lvl>
   </w:abstractNum>
-  <w:abstractNum w:abstractNumId="55" w15:restartNumberingAfterBreak="0">
+  <w:abstractNum w:abstractNumId="56" w15:restartNumberingAfterBreak="0">
     <w:nsid w:val="76FA2B98"/>
     <w:multiLevelType w:val="multilevel"/>
     <w:tmpl w:val="26201836"/>
@@ -37790,7 +39028,7 @@
       </w:pPr>
     </w:lvl>
   </w:abstractNum>
-  <w:abstractNum w:abstractNumId="56" w15:restartNumberingAfterBreak="0">
+  <w:abstractNum w:abstractNumId="57" w15:restartNumberingAfterBreak="0">
     <w:nsid w:val="772060E5"/>
     <w:multiLevelType w:val="multilevel"/>
     <w:tmpl w:val="D58630A2"/>
@@ -37876,7 +39114,7 @@
       </w:pPr>
     </w:lvl>
   </w:abstractNum>
-  <w:abstractNum w:abstractNumId="57" w15:restartNumberingAfterBreak="0">
+  <w:abstractNum w:abstractNumId="58" w15:restartNumberingAfterBreak="0">
     <w:nsid w:val="77FD7C4C"/>
     <w:multiLevelType w:val="multilevel"/>
     <w:tmpl w:val="67D6F87E"/>
@@ -37962,7 +39200,7 @@
       </w:pPr>
     </w:lvl>
   </w:abstractNum>
-  <w:abstractNum w:abstractNumId="58" w15:restartNumberingAfterBreak="0">
+  <w:abstractNum w:abstractNumId="59" w15:restartNumberingAfterBreak="0">
     <w:nsid w:val="7855376C"/>
     <w:multiLevelType w:val="multilevel"/>
     <w:tmpl w:val="DC14A6BC"/>
@@ -38048,7 +39286,7 @@
       </w:pPr>
     </w:lvl>
   </w:abstractNum>
-  <w:abstractNum w:abstractNumId="59" w15:restartNumberingAfterBreak="0">
+  <w:abstractNum w:abstractNumId="60" w15:restartNumberingAfterBreak="0">
     <w:nsid w:val="786B74C1"/>
     <w:multiLevelType w:val="multilevel"/>
     <w:tmpl w:val="8B5CAC0E"/>
@@ -38145,7 +39383,93 @@
       </w:pPr>
     </w:lvl>
   </w:abstractNum>
-  <w:abstractNum w:abstractNumId="60" w15:restartNumberingAfterBreak="0">
+  <w:abstractNum w:abstractNumId="61" w15:restartNumberingAfterBreak="0">
+    <w:nsid w:val="79C66442"/>
+    <w:multiLevelType w:val="multilevel"/>
+    <w:tmpl w:val="0409001F"/>
+    <w:lvl w:ilvl="0">
+      <w:start w:val="1"/>
+      <w:numFmt w:val="decimal"/>
+      <w:lvlText w:val="%1."/>
+      <w:lvlJc w:val="left"/>
+      <w:pPr>
+        <w:ind w:left="360" w:hanging="360"/>
+      </w:pPr>
+    </w:lvl>
+    <w:lvl w:ilvl="1">
+      <w:start w:val="1"/>
+      <w:numFmt w:val="decimal"/>
+      <w:lvlText w:val="%1.%2."/>
+      <w:lvlJc w:val="left"/>
+      <w:pPr>
+        <w:ind w:left="792" w:hanging="432"/>
+      </w:pPr>
+    </w:lvl>
+    <w:lvl w:ilvl="2">
+      <w:start w:val="1"/>
+      <w:numFmt w:val="decimal"/>
+      <w:lvlText w:val="%1.%2.%3."/>
+      <w:lvlJc w:val="left"/>
+      <w:pPr>
+        <w:ind w:left="1224" w:hanging="504"/>
+      </w:pPr>
+    </w:lvl>
+    <w:lvl w:ilvl="3">
+      <w:start w:val="1"/>
+      <w:numFmt w:val="decimal"/>
+      <w:lvlText w:val="%1.%2.%3.%4."/>
+      <w:lvlJc w:val="left"/>
+      <w:pPr>
+        <w:ind w:left="1728" w:hanging="648"/>
+      </w:pPr>
+    </w:lvl>
+    <w:lvl w:ilvl="4">
+      <w:start w:val="1"/>
+      <w:numFmt w:val="decimal"/>
+      <w:lvlText w:val="%1.%2.%3.%4.%5."/>
+      <w:lvlJc w:val="left"/>
+      <w:pPr>
+        <w:ind w:left="2232" w:hanging="792"/>
+      </w:pPr>
+    </w:lvl>
+    <w:lvl w:ilvl="5">
+      <w:start w:val="1"/>
+      <w:numFmt w:val="decimal"/>
+      <w:lvlText w:val="%1.%2.%3.%4.%5.%6."/>
+      <w:lvlJc w:val="left"/>
+      <w:pPr>
+        <w:ind w:left="2736" w:hanging="936"/>
+      </w:pPr>
+    </w:lvl>
+    <w:lvl w:ilvl="6">
+      <w:start w:val="1"/>
+      <w:numFmt w:val="decimal"/>
+      <w:lvlText w:val="%1.%2.%3.%4.%5.%6.%7."/>
+      <w:lvlJc w:val="left"/>
+      <w:pPr>
+        <w:ind w:left="3240" w:hanging="1080"/>
+      </w:pPr>
+    </w:lvl>
+    <w:lvl w:ilvl="7">
+      <w:start w:val="1"/>
+      <w:numFmt w:val="decimal"/>
+      <w:lvlText w:val="%1.%2.%3.%4.%5.%6.%7.%8."/>
+      <w:lvlJc w:val="left"/>
+      <w:pPr>
+        <w:ind w:left="3744" w:hanging="1224"/>
+      </w:pPr>
+    </w:lvl>
+    <w:lvl w:ilvl="8">
+      <w:start w:val="1"/>
+      <w:numFmt w:val="decimal"/>
+      <w:lvlText w:val="%1.%2.%3.%4.%5.%6.%7.%8.%9."/>
+      <w:lvlJc w:val="left"/>
+      <w:pPr>
+        <w:ind w:left="4320" w:hanging="1440"/>
+      </w:pPr>
+    </w:lvl>
+  </w:abstractNum>
+  <w:abstractNum w:abstractNumId="62" w15:restartNumberingAfterBreak="0">
     <w:nsid w:val="7A875916"/>
     <w:multiLevelType w:val="hybridMultilevel"/>
     <w:tmpl w:val="D2F0C8D4"/>
@@ -38235,7 +39559,7 @@
       </w:pPr>
     </w:lvl>
   </w:abstractNum>
-  <w:abstractNum w:abstractNumId="61" w15:restartNumberingAfterBreak="0">
+  <w:abstractNum w:abstractNumId="63" w15:restartNumberingAfterBreak="0">
     <w:nsid w:val="7AB128CA"/>
     <w:multiLevelType w:val="multilevel"/>
     <w:tmpl w:val="8B5CAC0E"/>
@@ -38332,7 +39656,7 @@
       </w:pPr>
     </w:lvl>
   </w:abstractNum>
-  <w:abstractNum w:abstractNumId="62" w15:restartNumberingAfterBreak="0">
+  <w:abstractNum w:abstractNumId="64" w15:restartNumberingAfterBreak="0">
     <w:nsid w:val="7D475F45"/>
     <w:multiLevelType w:val="multilevel"/>
     <w:tmpl w:val="5C0CB3E8"/>
@@ -38418,7 +39742,7 @@
       </w:pPr>
     </w:lvl>
   </w:abstractNum>
-  <w:abstractNum w:abstractNumId="63" w15:restartNumberingAfterBreak="0">
+  <w:abstractNum w:abstractNumId="65" w15:restartNumberingAfterBreak="0">
     <w:nsid w:val="7E386CE0"/>
     <w:multiLevelType w:val="hybridMultilevel"/>
     <w:tmpl w:val="D2F0C8D4"/>
@@ -38508,7 +39832,7 @@
       </w:pPr>
     </w:lvl>
   </w:abstractNum>
-  <w:abstractNum w:abstractNumId="64" w15:restartNumberingAfterBreak="0">
+  <w:abstractNum w:abstractNumId="66" w15:restartNumberingAfterBreak="0">
     <w:nsid w:val="7E490719"/>
     <w:multiLevelType w:val="multilevel"/>
     <w:tmpl w:val="EE0E24A2"/>
@@ -38594,7 +39918,7 @@
       </w:pPr>
     </w:lvl>
   </w:abstractNum>
-  <w:abstractNum w:abstractNumId="65" w15:restartNumberingAfterBreak="0">
+  <w:abstractNum w:abstractNumId="67" w15:restartNumberingAfterBreak="0">
     <w:nsid w:val="7E73459C"/>
     <w:multiLevelType w:val="multilevel"/>
     <w:tmpl w:val="81C02F34"/>
@@ -38718,7 +40042,7 @@
       </w:rPr>
     </w:lvl>
   </w:abstractNum>
-  <w:abstractNum w:abstractNumId="66" w15:restartNumberingAfterBreak="0">
+  <w:abstractNum w:abstractNumId="68" w15:restartNumberingAfterBreak="0">
     <w:nsid w:val="7F8F6E99"/>
     <w:multiLevelType w:val="multilevel"/>
     <w:tmpl w:val="6EF2A4B6"/>
@@ -38808,22 +40132,22 @@
     <w:abstractNumId w:val="4"/>
   </w:num>
   <w:num w:numId="2">
-    <w:abstractNumId w:val="65"/>
+    <w:abstractNumId w:val="67"/>
   </w:num>
   <w:num w:numId="3">
     <w:abstractNumId w:val="9"/>
   </w:num>
   <w:num w:numId="4">
-    <w:abstractNumId w:val="45"/>
+    <w:abstractNumId w:val="46"/>
   </w:num>
   <w:num w:numId="5">
-    <w:abstractNumId w:val="43"/>
+    <w:abstractNumId w:val="44"/>
   </w:num>
   <w:num w:numId="6">
-    <w:abstractNumId w:val="49"/>
+    <w:abstractNumId w:val="50"/>
   </w:num>
   <w:num w:numId="7">
-    <w:abstractNumId w:val="62"/>
+    <w:abstractNumId w:val="64"/>
   </w:num>
   <w:num w:numId="8">
     <w:abstractNumId w:val="18"/>
@@ -38832,22 +40156,22 @@
     <w:abstractNumId w:val="13"/>
   </w:num>
   <w:num w:numId="10">
-    <w:abstractNumId w:val="47"/>
+    <w:abstractNumId w:val="48"/>
   </w:num>
   <w:num w:numId="11">
     <w:abstractNumId w:val="16"/>
   </w:num>
   <w:num w:numId="12">
-    <w:abstractNumId w:val="36"/>
+    <w:abstractNumId w:val="37"/>
   </w:num>
   <w:num w:numId="13">
     <w:abstractNumId w:val="30"/>
   </w:num>
   <w:num w:numId="14">
-    <w:abstractNumId w:val="51"/>
+    <w:abstractNumId w:val="52"/>
   </w:num>
   <w:num w:numId="15">
-    <w:abstractNumId w:val="48"/>
+    <w:abstractNumId w:val="49"/>
   </w:num>
   <w:num w:numId="16">
     <w:abstractNumId w:val="28"/>
@@ -38856,43 +40180,43 @@
     <w:abstractNumId w:val="32"/>
   </w:num>
   <w:num w:numId="18">
-    <w:abstractNumId w:val="39"/>
+    <w:abstractNumId w:val="40"/>
   </w:num>
   <w:num w:numId="19">
     <w:abstractNumId w:val="21"/>
   </w:num>
   <w:num w:numId="20">
-    <w:abstractNumId w:val="44"/>
+    <w:abstractNumId w:val="45"/>
   </w:num>
   <w:num w:numId="21">
-    <w:abstractNumId w:val="46"/>
+    <w:abstractNumId w:val="47"/>
   </w:num>
   <w:num w:numId="22">
-    <w:abstractNumId w:val="56"/>
+    <w:abstractNumId w:val="57"/>
   </w:num>
   <w:num w:numId="23">
     <w:abstractNumId w:val="6"/>
   </w:num>
   <w:num w:numId="24">
-    <w:abstractNumId w:val="35"/>
+    <w:abstractNumId w:val="36"/>
   </w:num>
   <w:num w:numId="25">
     <w:abstractNumId w:val="23"/>
   </w:num>
   <w:num w:numId="26">
-    <w:abstractNumId w:val="37"/>
+    <w:abstractNumId w:val="38"/>
   </w:num>
   <w:num w:numId="27">
-    <w:abstractNumId w:val="58"/>
+    <w:abstractNumId w:val="59"/>
   </w:num>
   <w:num w:numId="28">
-    <w:abstractNumId w:val="57"/>
+    <w:abstractNumId w:val="58"/>
   </w:num>
   <w:num w:numId="29">
     <w:abstractNumId w:val="33"/>
   </w:num>
   <w:num w:numId="30">
-    <w:abstractNumId w:val="55"/>
+    <w:abstractNumId w:val="56"/>
   </w:num>
   <w:num w:numId="31">
     <w:abstractNumId w:val="11"/>
@@ -38901,19 +40225,19 @@
     <w:abstractNumId w:val="17"/>
   </w:num>
   <w:num w:numId="33">
+    <w:abstractNumId w:val="68"/>
+  </w:num>
+  <w:num w:numId="34">
     <w:abstractNumId w:val="66"/>
   </w:num>
-  <w:num w:numId="34">
-    <w:abstractNumId w:val="64"/>
-  </w:num>
   <w:num w:numId="35">
-    <w:abstractNumId w:val="50"/>
+    <w:abstractNumId w:val="51"/>
   </w:num>
   <w:num w:numId="36">
-    <w:abstractNumId w:val="42"/>
+    <w:abstractNumId w:val="43"/>
   </w:num>
   <w:num w:numId="37">
-    <w:abstractNumId w:val="38"/>
+    <w:abstractNumId w:val="39"/>
   </w:num>
   <w:num w:numId="38">
     <w:abstractNumId w:val="1"/>
@@ -38928,10 +40252,10 @@
     <w:abstractNumId w:val="15"/>
   </w:num>
   <w:num w:numId="42">
-    <w:abstractNumId w:val="41"/>
+    <w:abstractNumId w:val="42"/>
   </w:num>
   <w:num w:numId="43">
-    <w:abstractNumId w:val="63"/>
+    <w:abstractNumId w:val="65"/>
   </w:num>
   <w:num w:numId="44">
     <w:abstractNumId w:val="22"/>
@@ -38967,7 +40291,7 @@
     <w:abstractNumId w:val="10"/>
   </w:num>
   <w:num w:numId="46">
-    <w:abstractNumId w:val="54"/>
+    <w:abstractNumId w:val="55"/>
   </w:num>
   <w:num w:numId="47">
     <w:abstractNumId w:val="25"/>
@@ -38994,13 +40318,13 @@
     <w:abstractNumId w:val="24"/>
   </w:num>
   <w:num w:numId="55">
-    <w:abstractNumId w:val="40"/>
+    <w:abstractNumId w:val="41"/>
   </w:num>
   <w:num w:numId="56">
-    <w:abstractNumId w:val="60"/>
+    <w:abstractNumId w:val="62"/>
   </w:num>
   <w:num w:numId="57">
-    <w:abstractNumId w:val="52"/>
+    <w:abstractNumId w:val="53"/>
   </w:num>
   <w:num w:numId="58">
     <w:abstractNumId w:val="2"/>
@@ -39012,25 +40336,31 @@
     <w:abstractNumId w:val="26"/>
   </w:num>
   <w:num w:numId="61">
-    <w:abstractNumId w:val="34"/>
+    <w:abstractNumId w:val="35"/>
   </w:num>
   <w:num w:numId="62">
-    <w:abstractNumId w:val="59"/>
+    <w:abstractNumId w:val="60"/>
   </w:num>
   <w:num w:numId="63">
-    <w:abstractNumId w:val="61"/>
+    <w:abstractNumId w:val="63"/>
   </w:num>
   <w:num w:numId="64">
     <w:abstractNumId w:val="8"/>
   </w:num>
   <w:num w:numId="65">
-    <w:abstractNumId w:val="53"/>
+    <w:abstractNumId w:val="54"/>
   </w:num>
   <w:num w:numId="66">
     <w:abstractNumId w:val="14"/>
   </w:num>
   <w:num w:numId="67">
     <w:abstractNumId w:val="7"/>
+  </w:num>
+  <w:num w:numId="68">
+    <w:abstractNumId w:val="34"/>
+  </w:num>
+  <w:num w:numId="69">
+    <w:abstractNumId w:val="61"/>
   </w:num>
   <w:numIdMacAtCleanup w:val="64"/>
 </w:numbering>
@@ -39428,13 +40758,13 @@
     <w:lsdException w:name="List Table 6 Colorful Accent 6" w:uiPriority="51"/>
     <w:lsdException w:name="List Table 7 Colorful Accent 6" w:uiPriority="52"/>
   </w:latentStyles>
-  <w:style w:type="paragraph" w:default="1" w:styleId="Normal">
+  <w:style w:type="paragraph" w:default="1" w:styleId="a">
     <w:name w:val="Normal"/>
   </w:style>
-  <w:style w:type="paragraph" w:styleId="Heading1">
+  <w:style w:type="paragraph" w:styleId="1">
     <w:name w:val="heading 1"/>
-    <w:basedOn w:val="Normal"/>
-    <w:next w:val="Normal"/>
+    <w:basedOn w:val="a"/>
+    <w:next w:val="a"/>
     <w:pPr>
       <w:keepNext/>
       <w:keepLines/>
@@ -39447,10 +40777,10 @@
       <w:szCs w:val="48"/>
     </w:rPr>
   </w:style>
-  <w:style w:type="paragraph" w:styleId="Heading2">
+  <w:style w:type="paragraph" w:styleId="2">
     <w:name w:val="heading 2"/>
-    <w:basedOn w:val="Normal"/>
-    <w:next w:val="Normal"/>
+    <w:basedOn w:val="a"/>
+    <w:next w:val="a"/>
     <w:pPr>
       <w:keepNext/>
       <w:keepLines/>
@@ -39463,10 +40793,10 @@
       <w:szCs w:val="36"/>
     </w:rPr>
   </w:style>
-  <w:style w:type="paragraph" w:styleId="Heading3">
+  <w:style w:type="paragraph" w:styleId="3">
     <w:name w:val="heading 3"/>
-    <w:basedOn w:val="Normal"/>
-    <w:next w:val="Normal"/>
+    <w:basedOn w:val="a"/>
+    <w:next w:val="a"/>
     <w:pPr>
       <w:keepNext/>
       <w:keepLines/>
@@ -39479,10 +40809,10 @@
       <w:szCs w:val="28"/>
     </w:rPr>
   </w:style>
-  <w:style w:type="paragraph" w:styleId="Heading4">
+  <w:style w:type="paragraph" w:styleId="4">
     <w:name w:val="heading 4"/>
-    <w:basedOn w:val="Normal"/>
-    <w:next w:val="Normal"/>
+    <w:basedOn w:val="a"/>
+    <w:next w:val="a"/>
     <w:pPr>
       <w:keepNext/>
       <w:keepLines/>
@@ -39495,10 +40825,10 @@
       <w:szCs w:val="24"/>
     </w:rPr>
   </w:style>
-  <w:style w:type="paragraph" w:styleId="Heading5">
+  <w:style w:type="paragraph" w:styleId="5">
     <w:name w:val="heading 5"/>
-    <w:basedOn w:val="Normal"/>
-    <w:next w:val="Normal"/>
+    <w:basedOn w:val="a"/>
+    <w:next w:val="a"/>
     <w:pPr>
       <w:keepNext/>
       <w:keepLines/>
@@ -39509,10 +40839,10 @@
       <w:b/>
     </w:rPr>
   </w:style>
-  <w:style w:type="paragraph" w:styleId="Heading6">
+  <w:style w:type="paragraph" w:styleId="6">
     <w:name w:val="heading 6"/>
-    <w:basedOn w:val="Normal"/>
-    <w:next w:val="Normal"/>
+    <w:basedOn w:val="a"/>
+    <w:next w:val="a"/>
     <w:pPr>
       <w:keepNext/>
       <w:keepLines/>
@@ -39525,13 +40855,13 @@
       <w:szCs w:val="20"/>
     </w:rPr>
   </w:style>
-  <w:style w:type="character" w:default="1" w:styleId="DefaultParagraphFont">
+  <w:style w:type="character" w:default="1" w:styleId="a0">
     <w:name w:val="Default Paragraph Font"/>
     <w:uiPriority w:val="1"/>
     <w:semiHidden/>
     <w:unhideWhenUsed/>
   </w:style>
-  <w:style w:type="table" w:default="1" w:styleId="TableNormal">
+  <w:style w:type="table" w:default="1" w:styleId="a1">
     <w:name w:val="Normal Table"/>
     <w:uiPriority w:val="99"/>
     <w:semiHidden/>
@@ -39546,16 +40876,16 @@
       </w:tblCellMar>
     </w:tblPr>
   </w:style>
-  <w:style w:type="numbering" w:default="1" w:styleId="NoList">
+  <w:style w:type="numbering" w:default="1" w:styleId="a2">
     <w:name w:val="No List"/>
     <w:uiPriority w:val="99"/>
     <w:semiHidden/>
     <w:unhideWhenUsed/>
   </w:style>
-  <w:style w:type="paragraph" w:styleId="Title">
+  <w:style w:type="paragraph" w:styleId="a3">
     <w:name w:val="Title"/>
-    <w:basedOn w:val="Normal"/>
-    <w:next w:val="Normal"/>
+    <w:basedOn w:val="a"/>
+    <w:next w:val="a"/>
     <w:pPr>
       <w:keepNext/>
       <w:keepLines/>
@@ -39567,10 +40897,10 @@
       <w:szCs w:val="72"/>
     </w:rPr>
   </w:style>
-  <w:style w:type="paragraph" w:styleId="Subtitle">
+  <w:style w:type="paragraph" w:styleId="a4">
     <w:name w:val="Subtitle"/>
-    <w:basedOn w:val="Normal"/>
-    <w:next w:val="Normal"/>
+    <w:basedOn w:val="a"/>
+    <w:next w:val="a"/>
     <w:pPr>
       <w:keepNext/>
       <w:keepLines/>
@@ -39584,9 +40914,9 @@
       <w:szCs w:val="48"/>
     </w:rPr>
   </w:style>
-  <w:style w:type="paragraph" w:styleId="ListParagraph">
+  <w:style w:type="paragraph" w:styleId="a5">
     <w:name w:val="List Paragraph"/>
-    <w:basedOn w:val="Normal"/>
+    <w:basedOn w:val="a"/>
     <w:uiPriority w:val="34"/>
     <w:qFormat/>
     <w:rsid w:val="00233C01"/>
@@ -39595,10 +40925,10 @@
       <w:contextualSpacing/>
     </w:pPr>
   </w:style>
-  <w:style w:type="paragraph" w:styleId="Header">
+  <w:style w:type="paragraph" w:styleId="a6">
     <w:name w:val="header"/>
-    <w:basedOn w:val="Normal"/>
-    <w:link w:val="HeaderChar"/>
+    <w:basedOn w:val="a"/>
+    <w:link w:val="a7"/>
     <w:uiPriority w:val="99"/>
     <w:unhideWhenUsed/>
     <w:rsid w:val="00762901"/>
@@ -39610,17 +40940,17 @@
       <w:spacing w:after="0" w:line="240" w:lineRule="auto"/>
     </w:pPr>
   </w:style>
-  <w:style w:type="character" w:customStyle="1" w:styleId="HeaderChar">
-    <w:name w:val="Header Char"/>
-    <w:basedOn w:val="DefaultParagraphFont"/>
-    <w:link w:val="Header"/>
+  <w:style w:type="character" w:customStyle="1" w:styleId="a7">
+    <w:name w:val="כותרת עליונה תו"/>
+    <w:basedOn w:val="a0"/>
+    <w:link w:val="a6"/>
     <w:uiPriority w:val="99"/>
     <w:rsid w:val="00762901"/>
   </w:style>
-  <w:style w:type="paragraph" w:styleId="Footer">
+  <w:style w:type="paragraph" w:styleId="a8">
     <w:name w:val="footer"/>
-    <w:basedOn w:val="Normal"/>
-    <w:link w:val="FooterChar"/>
+    <w:basedOn w:val="a"/>
+    <w:link w:val="a9"/>
     <w:uiPriority w:val="99"/>
     <w:unhideWhenUsed/>
     <w:rsid w:val="00762901"/>
@@ -39632,17 +40962,17 @@
       <w:spacing w:after="0" w:line="240" w:lineRule="auto"/>
     </w:pPr>
   </w:style>
-  <w:style w:type="character" w:customStyle="1" w:styleId="FooterChar">
-    <w:name w:val="Footer Char"/>
-    <w:basedOn w:val="DefaultParagraphFont"/>
-    <w:link w:val="Footer"/>
+  <w:style w:type="character" w:customStyle="1" w:styleId="a9">
+    <w:name w:val="כותרת תחתונה תו"/>
+    <w:basedOn w:val="a0"/>
+    <w:link w:val="a8"/>
     <w:uiPriority w:val="99"/>
     <w:rsid w:val="00762901"/>
   </w:style>
-  <w:style w:type="paragraph" w:styleId="EndnoteText">
+  <w:style w:type="paragraph" w:styleId="aa">
     <w:name w:val="endnote text"/>
-    <w:basedOn w:val="Normal"/>
-    <w:link w:val="EndnoteTextChar"/>
+    <w:basedOn w:val="a"/>
+    <w:link w:val="ab"/>
     <w:uiPriority w:val="99"/>
     <w:semiHidden/>
     <w:unhideWhenUsed/>
@@ -39655,10 +40985,10 @@
       <w:szCs w:val="20"/>
     </w:rPr>
   </w:style>
-  <w:style w:type="character" w:customStyle="1" w:styleId="EndnoteTextChar">
-    <w:name w:val="Endnote Text Char"/>
-    <w:basedOn w:val="DefaultParagraphFont"/>
-    <w:link w:val="EndnoteText"/>
+  <w:style w:type="character" w:customStyle="1" w:styleId="ab">
+    <w:name w:val="טקסט הערת סיום תו"/>
+    <w:basedOn w:val="a0"/>
+    <w:link w:val="aa"/>
     <w:uiPriority w:val="99"/>
     <w:semiHidden/>
     <w:rsid w:val="00244E98"/>
@@ -39667,9 +40997,9 @@
       <w:szCs w:val="20"/>
     </w:rPr>
   </w:style>
-  <w:style w:type="character" w:styleId="EndnoteReference">
+  <w:style w:type="character" w:styleId="ac">
     <w:name w:val="endnote reference"/>
-    <w:basedOn w:val="DefaultParagraphFont"/>
+    <w:basedOn w:val="a0"/>
     <w:uiPriority w:val="99"/>
     <w:semiHidden/>
     <w:unhideWhenUsed/>
@@ -39947,7 +41277,7 @@
 </file>
 
 <file path=customXml/itemProps1.xml><?xml version="1.0" encoding="utf-8"?>
-<ds:datastoreItem xmlns:ds="http://schemas.openxmlformats.org/officeDocument/2006/customXml" ds:itemID="{3D0FBEB2-51D4-4613-9A4C-1701D8AA76B4}">
+<ds:datastoreItem xmlns:ds="http://schemas.openxmlformats.org/officeDocument/2006/customXml" ds:itemID="{E04EFDB4-8BAB-411D-985C-6B91E53E13CE}">
   <ds:schemaRefs>
     <ds:schemaRef ds:uri="http://schemas.openxmlformats.org/officeDocument/2006/bibliography"/>
   </ds:schemaRefs>

</xml_diff>

<commit_message>
add missing seq and fix word doc
</commit_message>
<xml_diff>
--- a/docs/ass2.docx
+++ b/docs/ass2.docx
@@ -8,19 +8,19 @@
         <w:bidi/>
         <w:jc w:val="center"/>
         <w:rPr>
+          <w:rFonts w:asciiTheme="minorBidi" w:hAnsiTheme="minorBidi" w:cstheme="minorBidi"/>
+          <w:sz w:val="144"/>
+          <w:szCs w:val="144"/>
+          <w:rtl/>
+        </w:rPr>
+      </w:pPr>
+      <w:r>
+        <w:rPr>
           <w:rFonts w:asciiTheme="minorBidi" w:hAnsiTheme="minorBidi" w:cstheme="minorBidi" w:hint="cs"/>
           <w:sz w:val="144"/>
           <w:szCs w:val="144"/>
           <w:rtl/>
         </w:rPr>
-      </w:pPr>
-      <w:r>
-        <w:rPr>
-          <w:rFonts w:asciiTheme="minorBidi" w:hAnsiTheme="minorBidi" w:cstheme="minorBidi" w:hint="cs"/>
-          <w:sz w:val="144"/>
-          <w:szCs w:val="144"/>
-          <w:rtl/>
-        </w:rPr>
         <w:t>פרויקט סדנא 2017</w:t>
       </w:r>
     </w:p>
@@ -1749,7 +1749,7 @@
         <w:bidi/>
         <w:spacing w:after="0"/>
         <w:rPr>
-          <w:rFonts w:asciiTheme="minorBidi" w:hAnsiTheme="minorBidi" w:cstheme="minorBidi" w:hint="cs"/>
+          <w:rFonts w:asciiTheme="minorBidi" w:hAnsiTheme="minorBidi" w:cstheme="minorBidi"/>
           <w:sz w:val="24"/>
           <w:szCs w:val="24"/>
           <w:rtl/>
@@ -2320,7 +2320,7 @@
         <w:bidi/>
         <w:spacing w:line="240" w:lineRule="auto"/>
         <w:rPr>
-          <w:rFonts w:asciiTheme="minorBidi" w:eastAsia="Times New Roman" w:hAnsiTheme="minorBidi" w:cstheme="minorBidi" w:hint="cs"/>
+          <w:rFonts w:asciiTheme="minorBidi" w:eastAsia="Times New Roman" w:hAnsiTheme="minorBidi" w:cstheme="minorBidi"/>
           <w:sz w:val="24"/>
           <w:szCs w:val="24"/>
         </w:rPr>
@@ -2355,7 +2355,7 @@
       <w:pPr>
         <w:bidi/>
         <w:rPr>
-          <w:rFonts w:asciiTheme="minorBidi" w:hAnsiTheme="minorBidi" w:cstheme="minorBidi" w:hint="cs"/>
+          <w:rFonts w:asciiTheme="minorBidi" w:hAnsiTheme="minorBidi" w:cstheme="minorBidi"/>
           <w:bCs/>
           <w:sz w:val="24"/>
           <w:szCs w:val="24"/>
@@ -6617,7 +6617,7 @@
       <w:pPr>
         <w:bidi/>
         <w:rPr>
-          <w:rFonts w:asciiTheme="minorBidi" w:hAnsiTheme="minorBidi" w:cstheme="minorBidi" w:hint="cs"/>
+          <w:rFonts w:asciiTheme="minorBidi" w:hAnsiTheme="minorBidi" w:cstheme="minorBidi"/>
           <w:b/>
           <w:i/>
           <w:sz w:val="24"/>
@@ -8725,7 +8725,7 @@
             <v:path o:extrusionok="f" gradientshapeok="t" o:connecttype="rect"/>
             <o:lock v:ext="edit" aspectratio="t"/>
           </v:shapetype>
-          <v:shape id="_x0000_i1025" type="#_x0000_t75" style="width:6in;height:187.1pt">
+          <v:shape id="_x0000_i1025" type="#_x0000_t75" style="width:6in;height:187.2pt">
             <v:imagedata r:id="rId13" o:title="game preferences"/>
           </v:shape>
         </w:pict>
@@ -15067,7 +15067,7 @@
       <w:pPr>
         <w:bidi/>
         <w:rPr>
-          <w:rFonts w:asciiTheme="minorBidi" w:hAnsiTheme="minorBidi" w:cstheme="minorBidi"/>
+          <w:rFonts w:asciiTheme="minorBidi" w:hAnsiTheme="minorBidi" w:cstheme="minorBidi" w:hint="cs"/>
           <w:sz w:val="24"/>
           <w:szCs w:val="24"/>
         </w:rPr>
@@ -15855,20 +15855,6 @@
         <w:spacing w:line="240" w:lineRule="auto"/>
         <w:rPr>
           <w:rFonts w:asciiTheme="minorBidi" w:hAnsiTheme="minorBidi" w:cstheme="minorBidi"/>
-          <w:b/>
-          <w:sz w:val="24"/>
-          <w:szCs w:val="24"/>
-          <w:u w:val="single"/>
-          <w:rtl/>
-        </w:rPr>
-      </w:pPr>
-    </w:p>
-    <w:p>
-      <w:pPr>
-        <w:bidi/>
-        <w:spacing w:line="240" w:lineRule="auto"/>
-        <w:rPr>
-          <w:rFonts w:asciiTheme="minorBidi" w:hAnsiTheme="minorBidi" w:cstheme="minorBidi"/>
           <w:bCs/>
           <w:sz w:val="24"/>
           <w:szCs w:val="24"/>
@@ -15883,6 +15869,7 @@
           <w:u w:val="single"/>
           <w:rtl/>
         </w:rPr>
+        <w:lastRenderedPageBreak/>
         <w:t>תרחיש בדיקות קבלה:</w:t>
       </w:r>
     </w:p>
@@ -16525,6 +16512,21 @@
         <w:ind w:left="2160"/>
         <w:rPr>
           <w:rFonts w:asciiTheme="minorBidi" w:hAnsiTheme="minorBidi" w:cstheme="minorBidi"/>
+          <w:b/>
+          <w:sz w:val="24"/>
+          <w:szCs w:val="24"/>
+          <w:u w:val="single"/>
+          <w:rtl/>
+        </w:rPr>
+      </w:pPr>
+    </w:p>
+    <w:p>
+      <w:pPr>
+        <w:bidi/>
+        <w:spacing w:after="0"/>
+        <w:ind w:left="2160"/>
+        <w:rPr>
+          <w:rFonts w:asciiTheme="minorBidi" w:hAnsiTheme="minorBidi" w:cstheme="minorBidi" w:hint="cs"/>
           <w:b/>
           <w:sz w:val="24"/>
           <w:szCs w:val="24"/>
@@ -16561,7 +16563,7 @@
         <w:bidi/>
         <w:spacing w:after="0" w:line="240" w:lineRule="auto"/>
         <w:rPr>
-          <w:rFonts w:asciiTheme="minorBidi" w:hAnsiTheme="minorBidi" w:cstheme="minorBidi"/>
+          <w:rFonts w:asciiTheme="minorBidi" w:hAnsiTheme="minorBidi" w:cstheme="minorBidi" w:hint="cs"/>
           <w:bCs/>
           <w:sz w:val="24"/>
           <w:szCs w:val="24"/>
@@ -17204,7 +17206,7 @@
         </w:rPr>
         <w:lastRenderedPageBreak/>
         <w:pict>
-          <v:shape id="_x0000_i1026" type="#_x0000_t75" style="width:6in;height:222.8pt">
+          <v:shape id="_x0000_i1026" type="#_x0000_t75" style="width:6in;height:222.95pt">
             <v:imagedata r:id="rId14" o:title="Spectate active game (5)"/>
           </v:shape>
         </w:pict>
@@ -17507,7 +17509,7 @@
         <w:spacing w:after="0" w:line="240" w:lineRule="auto"/>
         <w:jc w:val="center"/>
         <w:rPr>
-          <w:rFonts w:asciiTheme="minorBidi" w:hAnsiTheme="minorBidi" w:cstheme="minorBidi"/>
+          <w:rFonts w:asciiTheme="minorBidi" w:hAnsiTheme="minorBidi" w:cstheme="minorBidi" w:hint="cs"/>
           <w:sz w:val="24"/>
           <w:szCs w:val="24"/>
           <w:rtl/>
@@ -19045,7 +19047,7 @@
         <w:spacing w:after="0" w:line="240" w:lineRule="auto"/>
         <w:ind w:right="-720"/>
         <w:rPr>
-          <w:rFonts w:asciiTheme="minorBidi" w:hAnsiTheme="minorBidi" w:cstheme="minorBidi"/>
+          <w:rFonts w:asciiTheme="minorBidi" w:hAnsiTheme="minorBidi" w:cstheme="minorBidi" w:hint="cs"/>
           <w:sz w:val="24"/>
           <w:szCs w:val="24"/>
           <w:rtl/>
@@ -19081,15 +19083,15 @@
       <w:pPr>
         <w:bidi/>
         <w:rPr>
-          <w:rFonts w:asciiTheme="minorBidi" w:hAnsiTheme="minorBidi" w:cstheme="minorBidi"/>
-          <w:b/>
-          <w:rtl/>
-        </w:rPr>
-      </w:pPr>
-      <w:r>
-        <w:rPr>
           <w:rFonts w:asciiTheme="minorBidi" w:hAnsiTheme="minorBidi" w:cstheme="minorBidi" w:hint="cs"/>
           <w:b/>
+          <w:rtl/>
+        </w:rPr>
+      </w:pPr>
+      <w:r>
+        <w:rPr>
+          <w:rFonts w:asciiTheme="minorBidi" w:hAnsiTheme="minorBidi" w:cstheme="minorBidi" w:hint="cs"/>
+          <w:b/>
           <w:sz w:val="24"/>
           <w:szCs w:val="24"/>
           <w:u w:val="single"/>
@@ -19737,7 +19739,7 @@
       <w:pPr>
         <w:bidi/>
         <w:rPr>
-          <w:rFonts w:asciiTheme="minorBidi" w:hAnsiTheme="minorBidi" w:cstheme="minorBidi"/>
+          <w:rFonts w:asciiTheme="minorBidi" w:hAnsiTheme="minorBidi" w:cstheme="minorBidi" w:hint="cs"/>
           <w:b/>
           <w:color w:val="FF0000"/>
           <w:sz w:val="24"/>
@@ -20971,7 +20973,7 @@
           <w:szCs w:val="24"/>
         </w:rPr>
         <w:pict>
-          <v:shape id="_x0000_i1027" type="#_x0000_t75" style="width:388.9pt;height:223.35pt">
+          <v:shape id="_x0000_i1027" type="#_x0000_t75" style="width:388.8pt;height:223.45pt">
             <v:imagedata r:id="rId15" o:title="jj"/>
           </v:shape>
         </w:pict>
@@ -20982,7 +20984,7 @@
         <w:bidi/>
         <w:jc w:val="center"/>
         <w:rPr>
-          <w:rFonts w:asciiTheme="minorBidi" w:hAnsiTheme="minorBidi" w:cstheme="minorBidi" w:hint="cs"/>
+          <w:rFonts w:asciiTheme="minorBidi" w:hAnsiTheme="minorBidi" w:cstheme="minorBidi"/>
           <w:b/>
           <w:sz w:val="32"/>
           <w:szCs w:val="32"/>
@@ -21052,7 +21054,7 @@
         <w:bidi/>
         <w:jc w:val="center"/>
         <w:rPr>
-          <w:rFonts w:asciiTheme="minorBidi" w:hAnsiTheme="minorBidi" w:cstheme="minorBidi"/>
+          <w:rFonts w:asciiTheme="minorBidi" w:hAnsiTheme="minorBidi" w:cstheme="minorBidi" w:hint="cs"/>
           <w:b/>
           <w:sz w:val="32"/>
           <w:szCs w:val="32"/>
@@ -22139,18 +22141,6 @@
         <w:bidi/>
         <w:contextualSpacing/>
         <w:rPr>
-          <w:rFonts w:cs="Arial"/>
-          <w:b/>
-          <w:bCs/>
-          <w:color w:val="auto"/>
-          <w:sz w:val="24"/>
-          <w:szCs w:val="24"/>
-          <w:u w:val="single"/>
-          <w:rtl/>
-        </w:rPr>
-      </w:pPr>
-      <w:r>
-        <w:rPr>
           <w:rFonts w:cs="Arial" w:hint="cs"/>
           <w:b/>
           <w:bCs/>
@@ -22160,6 +22150,18 @@
           <w:u w:val="single"/>
           <w:rtl/>
         </w:rPr>
+      </w:pPr>
+      <w:r>
+        <w:rPr>
+          <w:rFonts w:cs="Arial" w:hint="cs"/>
+          <w:b/>
+          <w:bCs/>
+          <w:color w:val="auto"/>
+          <w:sz w:val="24"/>
+          <w:szCs w:val="24"/>
+          <w:u w:val="single"/>
+          <w:rtl/>
+        </w:rPr>
         <w:lastRenderedPageBreak/>
         <w:t>בדיקות קבלה:</w:t>
       </w:r>
@@ -22758,7 +22760,7 @@
         <w:contextualSpacing/>
         <w:jc w:val="center"/>
         <w:rPr>
-          <w:rFonts w:cs="Arial"/>
+          <w:rFonts w:cs="Arial" w:hint="cs"/>
           <w:b/>
           <w:bCs/>
           <w:color w:val="auto"/>
@@ -22879,7 +22881,18 @@
           <w:sz w:val="24"/>
           <w:szCs w:val="24"/>
         </w:rPr>
-        <w:t>big blind</w:t>
+        <w:t>big bli</w:t>
+      </w:r>
+      <w:bookmarkStart w:id="3" w:name="_GoBack"/>
+      <w:bookmarkEnd w:id="3"/>
+      <w:r>
+        <w:rPr>
+          <w:rFonts w:cs="Arial"/>
+          <w:color w:val="auto"/>
+          <w:sz w:val="24"/>
+          <w:szCs w:val="24"/>
+        </w:rPr>
+        <w:t>nd</w:t>
       </w:r>
       <w:r>
         <w:rPr>
@@ -23133,13 +23146,14 @@
         <w:bidi/>
         <w:contextualSpacing/>
         <w:rPr>
-          <w:rFonts w:cs="Arial"/>
+          <w:rFonts w:cs="Arial" w:hint="cs"/>
           <w:b/>
           <w:bCs/>
           <w:color w:val="auto"/>
           <w:sz w:val="24"/>
           <w:szCs w:val="24"/>
           <w:u w:val="single"/>
+          <w:rtl/>
         </w:rPr>
       </w:pPr>
       <w:r>
@@ -24277,10 +24291,11 @@
         <w:bidi/>
         <w:contextualSpacing/>
         <w:rPr>
-          <w:rFonts w:cs="Arial"/>
-          <w:color w:val="auto"/>
-          <w:sz w:val="24"/>
-          <w:szCs w:val="24"/>
+          <w:rFonts w:cs="Arial" w:hint="cs"/>
+          <w:color w:val="auto"/>
+          <w:sz w:val="24"/>
+          <w:szCs w:val="24"/>
+          <w:rtl/>
         </w:rPr>
       </w:pPr>
       <w:r>
@@ -28973,7 +28988,7 @@
         <w:widowControl/>
         <w:bidi/>
         <w:rPr>
-          <w:rFonts w:asciiTheme="minorBidi" w:hAnsiTheme="minorBidi" w:cstheme="minorBidi" w:hint="cs"/>
+          <w:rFonts w:asciiTheme="minorBidi" w:hAnsiTheme="minorBidi" w:cstheme="minorBidi"/>
           <w:sz w:val="24"/>
           <w:szCs w:val="24"/>
           <w:rtl/>
@@ -32496,7 +32511,7 @@
         <w:bidi/>
         <w:contextualSpacing/>
         <w:rPr>
-          <w:rFonts w:cs="Arial" w:hint="cs"/>
+          <w:rFonts w:cs="Arial"/>
           <w:color w:val="auto"/>
           <w:rtl/>
         </w:rPr>
@@ -32758,7 +32773,7 @@
         <w:widowControl/>
         <w:bidi/>
         <w:rPr>
-          <w:rFonts w:cs="Arial" w:hint="cs"/>
+          <w:rFonts w:cs="Arial"/>
           <w:noProof/>
           <w:color w:val="auto"/>
           <w:rtl/>
@@ -32794,7 +32809,7 @@
         <w:widowControl/>
         <w:bidi/>
         <w:rPr>
-          <w:rFonts w:cs="Arial" w:hint="cs"/>
+          <w:rFonts w:cs="Arial"/>
           <w:noProof/>
           <w:color w:val="auto"/>
           <w:rtl/>
@@ -32833,8 +32848,8 @@
         <w:lastRenderedPageBreak/>
         <w:t xml:space="preserve">The system </w:t>
       </w:r>
-      <w:bookmarkStart w:id="3" w:name="OLE_LINK3"/>
-      <w:bookmarkStart w:id="4" w:name="OLE_LINK4"/>
+      <w:bookmarkStart w:id="4" w:name="OLE_LINK3"/>
+      <w:bookmarkStart w:id="5" w:name="OLE_LINK4"/>
       <w:r>
         <w:rPr>
           <w:rFonts w:asciiTheme="minorBidi" w:hAnsiTheme="minorBidi" w:cstheme="minorBidi"/>
@@ -32848,8 +32863,8 @@
         </w:rPr>
         <w:t xml:space="preserve">redistributes the players among the leagues </w:t>
       </w:r>
-      <w:bookmarkEnd w:id="3"/>
       <w:bookmarkEnd w:id="4"/>
+      <w:bookmarkEnd w:id="5"/>
       <w:r>
         <w:rPr>
           <w:rFonts w:asciiTheme="minorBidi" w:hAnsiTheme="minorBidi" w:cstheme="minorBidi"/>
@@ -32921,7 +32936,7 @@
         <w:bidi/>
         <w:contextualSpacing/>
         <w:rPr>
-          <w:rFonts w:cs="Arial" w:hint="cs"/>
+          <w:rFonts w:cs="Arial"/>
           <w:b/>
           <w:bCs/>
           <w:color w:val="auto"/>
@@ -34565,7 +34580,7 @@
         <w:bidi/>
         <w:contextualSpacing/>
         <w:rPr>
-          <w:rFonts w:cs="Arial" w:hint="cs"/>
+          <w:rFonts w:cs="Arial"/>
           <w:noProof/>
           <w:color w:val="auto"/>
         </w:rPr>
@@ -34622,7 +34637,7 @@
         <w:bidi/>
         <w:contextualSpacing/>
         <w:rPr>
-          <w:rFonts w:cs="Arial" w:hint="cs"/>
+          <w:rFonts w:cs="Arial"/>
           <w:b/>
           <w:bCs/>
           <w:color w:val="auto"/>
@@ -35743,7 +35758,7 @@
         <w:bidi/>
         <w:contextualSpacing/>
         <w:rPr>
-          <w:rFonts w:cs="Arial" w:hint="cs"/>
+          <w:rFonts w:cs="Arial"/>
           <w:b/>
           <w:bCs/>
           <w:color w:val="auto"/>
@@ -36919,8 +36934,6 @@
         </w:rPr>
         <w:t>סטטיסטיקות משתמש.</w:t>
       </w:r>
-      <w:bookmarkStart w:id="5" w:name="_GoBack"/>
-      <w:bookmarkEnd w:id="5"/>
       <w:r>
         <w:rPr>
           <w:rFonts w:cs="Arial"/>
@@ -37958,7 +37971,7 @@
       <w:rPr>
         <w:noProof/>
       </w:rPr>
-      <w:t>49</w:t>
+      <w:t>35</w:t>
     </w:r>
     <w:r>
       <w:fldChar w:fldCharType="end"/>
@@ -45312,6 +45325,7 @@
   <w:style w:type="character" w:default="1" w:styleId="a0">
     <w:name w:val="Default Paragraph Font"/>
     <w:uiPriority w:val="1"/>
+    <w:semiHidden/>
     <w:unhideWhenUsed/>
   </w:style>
   <w:style w:type="table" w:default="1" w:styleId="a1">
@@ -45730,7 +45744,7 @@
 </file>
 
 <file path=customXml/itemProps1.xml><?xml version="1.0" encoding="utf-8"?>
-<ds:datastoreItem xmlns:ds="http://schemas.openxmlformats.org/officeDocument/2006/customXml" ds:itemID="{6E837B1A-E5E5-4A98-9C00-D7F0FF159F71}">
+<ds:datastoreItem xmlns:ds="http://schemas.openxmlformats.org/officeDocument/2006/customXml" ds:itemID="{25A96650-22C3-4941-9235-47E2F062159D}">
   <ds:schemaRefs>
     <ds:schemaRef ds:uri="http://schemas.openxmlformats.org/officeDocument/2006/bibliography"/>
   </ds:schemaRefs>

</xml_diff>